<commit_message>
Updated doc with change 1 & 2
</commit_message>
<xml_diff>
--- a/Docs/OPTIMIZATION.docx
+++ b/Docs/OPTIMIZATION.docx
@@ -8,33 +8,15 @@
         <w:jc w:val="center"/>
         <w:rPr>
           <w:u w:val="single"/>
+          <w:lang w:val="en-US"/>
         </w:rPr>
       </w:pPr>
       <w:r>
         <w:rPr>
           <w:u w:val="single"/>
+          <w:lang w:val="en-US"/>
         </w:rPr>
         <w:t>OPTIMIZATION</w:t>
-      </w:r>
-    </w:p>
-    <w:p/>
-    <w:p>
-      <w:pPr>
-        <w:rPr>
-          <w:lang w:val="en-US"/>
-        </w:rPr>
-      </w:pPr>
-      <w:r>
-        <w:rPr>
-          <w:lang w:val="en-US"/>
-        </w:rPr>
-        <w:t xml:space="preserve">We are using the </w:t>
-      </w:r>
-      <w:r>
-        <w:rPr>
-          <w:lang w:val="en-US"/>
-        </w:rPr>
-        <w:t>Visual Studio profiler.</w:t>
       </w:r>
     </w:p>
     <w:p>
@@ -43,6 +25,298 @@
           <w:lang w:val="en-US"/>
         </w:rPr>
       </w:pPr>
+    </w:p>
+    <w:p>
+      <w:pPr>
+        <w:rPr>
+          <w:lang w:val="en-US"/>
+        </w:rPr>
+      </w:pPr>
+      <w:r>
+        <w:rPr>
+          <w:lang w:val="en-US"/>
+        </w:rPr>
+        <w:t>The assessment of this project was made by using</w:t>
+      </w:r>
+      <w:r>
+        <w:rPr>
+          <w:lang w:val="en-US"/>
+        </w:rPr>
+        <w:t xml:space="preserve"> the </w:t>
+      </w:r>
+      <w:r>
+        <w:rPr>
+          <w:lang w:val="en-US"/>
+        </w:rPr>
+        <w:t>Visual Studio profiler.</w:t>
+      </w:r>
+    </w:p>
+    <w:p>
+      <w:pPr>
+        <w:rPr>
+          <w:lang w:val="en-US"/>
+        </w:rPr>
+      </w:pPr>
+      <w:r>
+        <w:rPr>
+          <w:lang w:val="en-US"/>
+        </w:rPr>
+        <w:t xml:space="preserve">The first time the project is compiled and ran, we can see that it takes too long to run. In 5 minutes, it only computed 7 steps. So, as a first assessment it is not runnable. </w:t>
+      </w:r>
+      <w:r>
+        <w:rPr>
+          <w:lang w:val="en-US"/>
+        </w:rPr>
+        <w:t>By looking at the CPU usage of the functions we have realized that the one that produces the bottleneck is the function “particle_</w:t>
+      </w:r>
+      <w:proofErr w:type="gramStart"/>
+      <w:r>
+        <w:rPr>
+          <w:lang w:val="en-US"/>
+        </w:rPr>
+        <w:t>at(</w:t>
+      </w:r>
+      <w:proofErr w:type="gramEnd"/>
+      <w:r>
+        <w:rPr>
+          <w:lang w:val="en-US"/>
+        </w:rPr>
+        <w:t xml:space="preserve">)”. It is as in the function it makes a for loop to access all the elements in a list, whose memory is not contiguous. Furthermore, all the project is done by using doubles when floats do the same job and waste less memory and resources. Besides, the project properties are not set so that the project is optimized and runs faster while being more efficient. </w:t>
+      </w:r>
+    </w:p>
+    <w:p>
+      <w:pPr>
+        <w:rPr>
+          <w:lang w:val="en-US"/>
+        </w:rPr>
+      </w:pPr>
+      <w:r>
+        <w:rPr>
+          <w:noProof/>
+          <w:lang w:val="en-US"/>
+        </w:rPr>
+        <w:drawing>
+          <wp:anchor distT="0" distB="0" distL="114300" distR="114300" simplePos="0" relativeHeight="251574784" behindDoc="0" locked="0" layoutInCell="1" allowOverlap="1" wp14:anchorId="614EFAC5" wp14:editId="56B63585">
+            <wp:simplePos x="0" y="0"/>
+            <wp:positionH relativeFrom="column">
+              <wp:posOffset>-70375</wp:posOffset>
+            </wp:positionH>
+            <wp:positionV relativeFrom="paragraph">
+              <wp:posOffset>121947</wp:posOffset>
+            </wp:positionV>
+            <wp:extent cx="2602865" cy="2847340"/>
+            <wp:effectExtent l="0" t="0" r="6985" b="0"/>
+            <wp:wrapThrough wrapText="bothSides">
+              <wp:wrapPolygon edited="0">
+                <wp:start x="0" y="0"/>
+                <wp:lineTo x="0" y="21388"/>
+                <wp:lineTo x="21500" y="21388"/>
+                <wp:lineTo x="21500" y="0"/>
+                <wp:lineTo x="0" y="0"/>
+              </wp:wrapPolygon>
+            </wp:wrapThrough>
+            <wp:docPr id="2" name="Imagen 2" descr="Captura de pantalla de computadora&#10;&#10;Descripción generada automáticamente"/>
+            <wp:cNvGraphicFramePr>
+              <a:graphicFrameLocks xmlns:a="http://schemas.openxmlformats.org/drawingml/2006/main" noChangeAspect="1"/>
+            </wp:cNvGraphicFramePr>
+            <a:graphic xmlns:a="http://schemas.openxmlformats.org/drawingml/2006/main">
+              <a:graphicData uri="http://schemas.openxmlformats.org/drawingml/2006/picture">
+                <pic:pic xmlns:pic="http://schemas.openxmlformats.org/drawingml/2006/picture">
+                  <pic:nvPicPr>
+                    <pic:cNvPr id="2" name="Imagen 2" descr="Captura de pantalla de computadora&#10;&#10;Descripción generada automáticamente"/>
+                    <pic:cNvPicPr/>
+                  </pic:nvPicPr>
+                  <pic:blipFill rotWithShape="1">
+                    <a:blip r:embed="rId8" cstate="print">
+                      <a:extLst>
+                        <a:ext uri="{28A0092B-C50C-407E-A947-70E740481C1C}">
+                          <a14:useLocalDpi xmlns:a14="http://schemas.microsoft.com/office/drawing/2010/main" val="0"/>
+                        </a:ext>
+                      </a:extLst>
+                    </a:blip>
+                    <a:srcRect t="9635" r="65976" b="20266"/>
+                    <a:stretch/>
+                  </pic:blipFill>
+                  <pic:spPr bwMode="auto">
+                    <a:xfrm>
+                      <a:off x="0" y="0"/>
+                      <a:ext cx="2602865" cy="2847340"/>
+                    </a:xfrm>
+                    <a:prstGeom prst="rect">
+                      <a:avLst/>
+                    </a:prstGeom>
+                    <a:ln>
+                      <a:noFill/>
+                    </a:ln>
+                    <a:extLst>
+                      <a:ext uri="{53640926-AAD7-44D8-BBD7-CCE9431645EC}">
+                        <a14:shadowObscured xmlns:a14="http://schemas.microsoft.com/office/drawing/2010/main"/>
+                      </a:ext>
+                    </a:extLst>
+                  </pic:spPr>
+                </pic:pic>
+              </a:graphicData>
+            </a:graphic>
+            <wp14:sizeRelH relativeFrom="margin">
+              <wp14:pctWidth>0</wp14:pctWidth>
+            </wp14:sizeRelH>
+            <wp14:sizeRelV relativeFrom="margin">
+              <wp14:pctHeight>0</wp14:pctHeight>
+            </wp14:sizeRelV>
+          </wp:anchor>
+        </w:drawing>
+      </w:r>
+      <w:r>
+        <w:rPr>
+          <w:noProof/>
+          <w:lang w:val="en-US"/>
+        </w:rPr>
+        <w:drawing>
+          <wp:anchor distT="0" distB="0" distL="114300" distR="114300" simplePos="0" relativeHeight="251609600" behindDoc="1" locked="0" layoutInCell="1" allowOverlap="1" wp14:anchorId="0022B462" wp14:editId="33BCD9D5">
+            <wp:simplePos x="0" y="0"/>
+            <wp:positionH relativeFrom="column">
+              <wp:posOffset>2871442</wp:posOffset>
+            </wp:positionH>
+            <wp:positionV relativeFrom="paragraph">
+              <wp:posOffset>202068</wp:posOffset>
+            </wp:positionV>
+            <wp:extent cx="2259965" cy="1343660"/>
+            <wp:effectExtent l="0" t="0" r="6985" b="8890"/>
+            <wp:wrapTight wrapText="bothSides">
+              <wp:wrapPolygon edited="0">
+                <wp:start x="0" y="0"/>
+                <wp:lineTo x="0" y="21437"/>
+                <wp:lineTo x="21485" y="21437"/>
+                <wp:lineTo x="21485" y="0"/>
+                <wp:lineTo x="0" y="0"/>
+              </wp:wrapPolygon>
+            </wp:wrapTight>
+            <wp:docPr id="4" name="Imagen 4" descr="Captura de pantalla de computadora&#10;&#10;Descripción generada automáticamente"/>
+            <wp:cNvGraphicFramePr>
+              <a:graphicFrameLocks xmlns:a="http://schemas.openxmlformats.org/drawingml/2006/main" noChangeAspect="1"/>
+            </wp:cNvGraphicFramePr>
+            <a:graphic xmlns:a="http://schemas.openxmlformats.org/drawingml/2006/main">
+              <a:graphicData uri="http://schemas.openxmlformats.org/drawingml/2006/picture">
+                <pic:pic xmlns:pic="http://schemas.openxmlformats.org/drawingml/2006/picture">
+                  <pic:nvPicPr>
+                    <pic:cNvPr id="4" name="Imagen 4" descr="Captura de pantalla de computadora&#10;&#10;Descripción generada automáticamente"/>
+                    <pic:cNvPicPr/>
+                  </pic:nvPicPr>
+                  <pic:blipFill rotWithShape="1">
+                    <a:blip r:embed="rId8" cstate="print">
+                      <a:extLst>
+                        <a:ext uri="{28A0092B-C50C-407E-A947-70E740481C1C}">
+                          <a14:useLocalDpi xmlns:a14="http://schemas.microsoft.com/office/drawing/2010/main" val="0"/>
+                        </a:ext>
+                      </a:extLst>
+                    </a:blip>
+                    <a:srcRect l="69144" t="9634" b="55814"/>
+                    <a:stretch/>
+                  </pic:blipFill>
+                  <pic:spPr bwMode="auto">
+                    <a:xfrm>
+                      <a:off x="0" y="0"/>
+                      <a:ext cx="2259965" cy="1343660"/>
+                    </a:xfrm>
+                    <a:prstGeom prst="rect">
+                      <a:avLst/>
+                    </a:prstGeom>
+                    <a:ln>
+                      <a:noFill/>
+                    </a:ln>
+                    <a:extLst>
+                      <a:ext uri="{53640926-AAD7-44D8-BBD7-CCE9431645EC}">
+                        <a14:shadowObscured xmlns:a14="http://schemas.microsoft.com/office/drawing/2010/main"/>
+                      </a:ext>
+                    </a:extLst>
+                  </pic:spPr>
+                </pic:pic>
+              </a:graphicData>
+            </a:graphic>
+            <wp14:sizeRelH relativeFrom="margin">
+              <wp14:pctWidth>0</wp14:pctWidth>
+            </wp14:sizeRelH>
+            <wp14:sizeRelV relativeFrom="margin">
+              <wp14:pctHeight>0</wp14:pctHeight>
+            </wp14:sizeRelV>
+          </wp:anchor>
+        </w:drawing>
+      </w:r>
+    </w:p>
+    <w:p>
+      <w:pPr>
+        <w:rPr>
+          <w:lang w:val="en-US"/>
+        </w:rPr>
+      </w:pPr>
+      <w:r>
+        <w:rPr>
+          <w:noProof/>
+          <w:lang w:val="en-US"/>
+        </w:rPr>
+        <w:drawing>
+          <wp:anchor distT="0" distB="0" distL="114300" distR="114300" simplePos="0" relativeHeight="251547136" behindDoc="0" locked="0" layoutInCell="1" allowOverlap="1" wp14:anchorId="6BD5DD69" wp14:editId="33F3A31A">
+            <wp:simplePos x="0" y="0"/>
+            <wp:positionH relativeFrom="column">
+              <wp:posOffset>3228258</wp:posOffset>
+            </wp:positionH>
+            <wp:positionV relativeFrom="paragraph">
+              <wp:posOffset>1315720</wp:posOffset>
+            </wp:positionV>
+            <wp:extent cx="1003935" cy="1367790"/>
+            <wp:effectExtent l="0" t="0" r="5715" b="3810"/>
+            <wp:wrapTopAndBottom/>
+            <wp:docPr id="3" name="Imagen 3" descr="Captura de pantalla de computadora&#10;&#10;Descripción generada automáticamente"/>
+            <wp:cNvGraphicFramePr>
+              <a:graphicFrameLocks xmlns:a="http://schemas.openxmlformats.org/drawingml/2006/main" noChangeAspect="1"/>
+            </wp:cNvGraphicFramePr>
+            <a:graphic xmlns:a="http://schemas.openxmlformats.org/drawingml/2006/main">
+              <a:graphicData uri="http://schemas.openxmlformats.org/drawingml/2006/picture">
+                <pic:pic xmlns:pic="http://schemas.openxmlformats.org/drawingml/2006/picture">
+                  <pic:nvPicPr>
+                    <pic:cNvPr id="3" name="Imagen 3" descr="Captura de pantalla de computadora&#10;&#10;Descripción generada automáticamente"/>
+                    <pic:cNvPicPr/>
+                  </pic:nvPicPr>
+                  <pic:blipFill rotWithShape="1">
+                    <a:blip r:embed="rId8">
+                      <a:extLst>
+                        <a:ext uri="{28A0092B-C50C-407E-A947-70E740481C1C}">
+                          <a14:useLocalDpi xmlns:a14="http://schemas.microsoft.com/office/drawing/2010/main" val="0"/>
+                        </a:ext>
+                      </a:extLst>
+                    </a:blip>
+                    <a:srcRect l="86783" t="48231" r="1460" b="21594"/>
+                    <a:stretch/>
+                  </pic:blipFill>
+                  <pic:spPr bwMode="auto">
+                    <a:xfrm>
+                      <a:off x="0" y="0"/>
+                      <a:ext cx="1003935" cy="1367790"/>
+                    </a:xfrm>
+                    <a:prstGeom prst="rect">
+                      <a:avLst/>
+                    </a:prstGeom>
+                    <a:ln>
+                      <a:noFill/>
+                    </a:ln>
+                    <a:extLst>
+                      <a:ext uri="{53640926-AAD7-44D8-BBD7-CCE9431645EC}">
+                        <a14:shadowObscured xmlns:a14="http://schemas.microsoft.com/office/drawing/2010/main"/>
+                      </a:ext>
+                    </a:extLst>
+                  </pic:spPr>
+                </pic:pic>
+              </a:graphicData>
+            </a:graphic>
+            <wp14:sizeRelH relativeFrom="margin">
+              <wp14:pctWidth>0</wp14:pctWidth>
+            </wp14:sizeRelH>
+            <wp14:sizeRelV relativeFrom="margin">
+              <wp14:pctHeight>0</wp14:pctHeight>
+            </wp14:sizeRelV>
+          </wp:anchor>
+        </w:drawing>
+      </w:r>
     </w:p>
     <w:p>
       <w:pPr>
@@ -68,7 +342,617 @@
     </w:p>
     <w:p>
       <w:pPr>
-        <w:pStyle w:val="Prrafodelista"/>
+        <w:rPr>
+          <w:lang w:val="en-US"/>
+        </w:rPr>
+      </w:pPr>
+      <w:r>
+        <w:rPr>
+          <w:lang w:val="en-US"/>
+        </w:rPr>
+        <w:t>As a first change</w:t>
+      </w:r>
+      <w:r>
+        <w:rPr>
+          <w:lang w:val="en-US"/>
+        </w:rPr>
+        <w:t xml:space="preserve">, we switch the particles from being a list to being a vector. We did that as it was the main reason </w:t>
+      </w:r>
+      <w:r>
+        <w:rPr>
+          <w:lang w:val="en-US"/>
+        </w:rPr>
+        <w:t xml:space="preserve">why the project was taking so long to run. Of course it was also due to the </w:t>
+      </w:r>
+      <w:proofErr w:type="spellStart"/>
+      <w:r>
+        <w:rPr>
+          <w:lang w:val="en-US"/>
+        </w:rPr>
+        <w:t>particles_</w:t>
+      </w:r>
+      <w:proofErr w:type="gramStart"/>
+      <w:r>
+        <w:rPr>
+          <w:lang w:val="en-US"/>
+        </w:rPr>
+        <w:t>at</w:t>
+      </w:r>
+      <w:proofErr w:type="spellEnd"/>
+      <w:r>
+        <w:rPr>
+          <w:lang w:val="en-US"/>
+        </w:rPr>
+        <w:t>(</w:t>
+      </w:r>
+      <w:proofErr w:type="gramEnd"/>
+      <w:r>
+        <w:rPr>
+          <w:lang w:val="en-US"/>
+        </w:rPr>
+        <w:t xml:space="preserve">) function, which every time that it was called was doing a for loop until the </w:t>
+      </w:r>
+      <w:r>
+        <w:rPr>
+          <w:lang w:val="en-US"/>
+        </w:rPr>
+        <w:t xml:space="preserve">particle was found. If you take this and the fact that it is a list and the objects inside it are not contiguous in memory into account, you have the reason </w:t>
+      </w:r>
+      <w:r>
+        <w:rPr>
+          <w:lang w:val="en-US"/>
+        </w:rPr>
+        <w:t xml:space="preserve">of the low </w:t>
+      </w:r>
+      <w:r>
+        <w:rPr>
+          <w:lang w:val="en-US"/>
+        </w:rPr>
+        <w:t>runnability</w:t>
+      </w:r>
+      <w:r>
+        <w:rPr>
+          <w:lang w:val="en-US"/>
+        </w:rPr>
+        <w:t xml:space="preserve"> </w:t>
+      </w:r>
+      <w:r>
+        <w:rPr>
+          <w:lang w:val="en-US"/>
+        </w:rPr>
+        <w:t xml:space="preserve">of </w:t>
+      </w:r>
+      <w:r>
+        <w:rPr>
+          <w:lang w:val="en-US"/>
+        </w:rPr>
+        <w:t xml:space="preserve">the project. </w:t>
+      </w:r>
+    </w:p>
+    <w:p>
+      <w:pPr>
+        <w:rPr>
+          <w:lang w:val="en-US"/>
+        </w:rPr>
+      </w:pPr>
+      <w:r>
+        <w:rPr>
+          <w:lang w:val="en-US"/>
+        </w:rPr>
+        <w:t xml:space="preserve">Summarizing, the first change that was made was changing the particle pool from a list to a vector and </w:t>
+      </w:r>
+      <w:r>
+        <w:rPr>
+          <w:lang w:val="en-US"/>
+        </w:rPr>
+        <w:t xml:space="preserve">completely discarding the </w:t>
+      </w:r>
+      <w:proofErr w:type="spellStart"/>
+      <w:r>
+        <w:rPr>
+          <w:lang w:val="en-US"/>
+        </w:rPr>
+        <w:t>particles_</w:t>
+      </w:r>
+      <w:proofErr w:type="gramStart"/>
+      <w:r>
+        <w:rPr>
+          <w:lang w:val="en-US"/>
+        </w:rPr>
+        <w:t>at</w:t>
+      </w:r>
+      <w:proofErr w:type="spellEnd"/>
+      <w:r>
+        <w:rPr>
+          <w:lang w:val="en-US"/>
+        </w:rPr>
+        <w:t>(</w:t>
+      </w:r>
+      <w:proofErr w:type="gramEnd"/>
+      <w:r>
+        <w:rPr>
+          <w:lang w:val="en-US"/>
+        </w:rPr>
+        <w:t>) function by dereferencing directly the memory inside the vector.</w:t>
+      </w:r>
+    </w:p>
+    <w:p>
+      <w:pPr>
+        <w:rPr>
+          <w:lang w:val="en-US"/>
+        </w:rPr>
+      </w:pPr>
+      <w:r>
+        <w:rPr>
+          <w:lang w:val="en-US"/>
+        </w:rPr>
+        <w:t xml:space="preserve">The change was quite notorious as the project was running </w:t>
+      </w:r>
+      <w:r>
+        <w:rPr>
+          <w:lang w:val="en-US"/>
+        </w:rPr>
+        <w:t xml:space="preserve">better than before </w:t>
+      </w:r>
+      <w:proofErr w:type="gramStart"/>
+      <w:r>
+        <w:rPr>
+          <w:lang w:val="en-US"/>
+        </w:rPr>
+        <w:t>and also</w:t>
+      </w:r>
+      <w:proofErr w:type="gramEnd"/>
+      <w:r>
+        <w:rPr>
+          <w:lang w:val="en-US"/>
+        </w:rPr>
+        <w:t xml:space="preserve">, just by looking at the profiler the change was visible. </w:t>
+      </w:r>
+      <w:r>
+        <w:rPr>
+          <w:lang w:val="en-US"/>
+        </w:rPr>
+        <w:t xml:space="preserve">As you can see below, the kernel </w:t>
+      </w:r>
+      <w:r>
+        <w:rPr>
+          <w:lang w:val="en-US"/>
+        </w:rPr>
+        <w:t xml:space="preserve">usage went from 43.9% to just 14.3% just by making this change. This was because of the memory accessing that the list was making </w:t>
+      </w:r>
+      <w:r>
+        <w:rPr>
+          <w:lang w:val="en-US"/>
+        </w:rPr>
+        <w:lastRenderedPageBreak/>
+        <w:t xml:space="preserve">each </w:t>
+      </w:r>
+      <w:r>
+        <w:rPr>
+          <w:lang w:val="en-US"/>
+        </w:rPr>
+        <w:t>time the function particle_</w:t>
+      </w:r>
+      <w:proofErr w:type="gramStart"/>
+      <w:r>
+        <w:rPr>
+          <w:lang w:val="en-US"/>
+        </w:rPr>
+        <w:t>at(</w:t>
+      </w:r>
+      <w:proofErr w:type="gramEnd"/>
+      <w:r>
+        <w:rPr>
+          <w:lang w:val="en-US"/>
+        </w:rPr>
+        <w:t>) was being called.</w:t>
+      </w:r>
+      <w:r>
+        <w:rPr>
+          <w:lang w:val="en-US"/>
+        </w:rPr>
+        <w:t xml:space="preserve"> Now </w:t>
+      </w:r>
+      <w:r>
+        <w:rPr>
+          <w:noProof/>
+          <w:lang w:val="en-US"/>
+        </w:rPr>
+        <w:drawing>
+          <wp:anchor distT="0" distB="0" distL="114300" distR="114300" simplePos="0" relativeHeight="251723264" behindDoc="0" locked="0" layoutInCell="1" allowOverlap="1" wp14:anchorId="3D7E2A67" wp14:editId="101251BD">
+            <wp:simplePos x="0" y="0"/>
+            <wp:positionH relativeFrom="column">
+              <wp:posOffset>3682545</wp:posOffset>
+            </wp:positionH>
+            <wp:positionV relativeFrom="paragraph">
+              <wp:posOffset>491746</wp:posOffset>
+            </wp:positionV>
+            <wp:extent cx="2176780" cy="1331595"/>
+            <wp:effectExtent l="0" t="0" r="0" b="1905"/>
+            <wp:wrapTopAndBottom/>
+            <wp:docPr id="7" name="Imagen 7" descr="Captura de pantalla de computadora&#10;&#10;Descripción generada automáticamente"/>
+            <wp:cNvGraphicFramePr>
+              <a:graphicFrameLocks xmlns:a="http://schemas.openxmlformats.org/drawingml/2006/main" noChangeAspect="1"/>
+            </wp:cNvGraphicFramePr>
+            <a:graphic xmlns:a="http://schemas.openxmlformats.org/drawingml/2006/main">
+              <a:graphicData uri="http://schemas.openxmlformats.org/drawingml/2006/picture">
+                <pic:pic xmlns:pic="http://schemas.openxmlformats.org/drawingml/2006/picture">
+                  <pic:nvPicPr>
+                    <pic:cNvPr id="7" name="Imagen 7" descr="Captura de pantalla de computadora&#10;&#10;Descripción generada automáticamente"/>
+                    <pic:cNvPicPr/>
+                  </pic:nvPicPr>
+                  <pic:blipFill rotWithShape="1">
+                    <a:blip r:embed="rId9" cstate="print">
+                      <a:extLst>
+                        <a:ext uri="{28A0092B-C50C-407E-A947-70E740481C1C}">
+                          <a14:useLocalDpi xmlns:a14="http://schemas.microsoft.com/office/drawing/2010/main" val="0"/>
+                        </a:ext>
+                      </a:extLst>
+                    </a:blip>
+                    <a:srcRect l="69495" t="10230" r="1501" b="56289"/>
+                    <a:stretch/>
+                  </pic:blipFill>
+                  <pic:spPr bwMode="auto">
+                    <a:xfrm>
+                      <a:off x="0" y="0"/>
+                      <a:ext cx="2176780" cy="1331595"/>
+                    </a:xfrm>
+                    <a:prstGeom prst="rect">
+                      <a:avLst/>
+                    </a:prstGeom>
+                    <a:ln>
+                      <a:noFill/>
+                    </a:ln>
+                    <a:extLst>
+                      <a:ext uri="{53640926-AAD7-44D8-BBD7-CCE9431645EC}">
+                        <a14:shadowObscured xmlns:a14="http://schemas.microsoft.com/office/drawing/2010/main"/>
+                      </a:ext>
+                    </a:extLst>
+                  </pic:spPr>
+                </pic:pic>
+              </a:graphicData>
+            </a:graphic>
+            <wp14:sizeRelH relativeFrom="margin">
+              <wp14:pctWidth>0</wp14:pctWidth>
+            </wp14:sizeRelH>
+            <wp14:sizeRelV relativeFrom="margin">
+              <wp14:pctHeight>0</wp14:pctHeight>
+            </wp14:sizeRelV>
+          </wp:anchor>
+        </w:drawing>
+      </w:r>
+      <w:r>
+        <w:rPr>
+          <w:lang w:val="en-US"/>
+        </w:rPr>
+        <w:t xml:space="preserve">the functions that waste more CPU are </w:t>
+      </w:r>
+      <w:r>
+        <w:rPr>
+          <w:noProof/>
+          <w:lang w:val="en-US"/>
+        </w:rPr>
+        <w:drawing>
+          <wp:anchor distT="0" distB="0" distL="114300" distR="114300" simplePos="0" relativeHeight="251807232" behindDoc="0" locked="0" layoutInCell="1" allowOverlap="1" wp14:anchorId="6B4AA9F7" wp14:editId="5AD27C57">
+            <wp:simplePos x="0" y="0"/>
+            <wp:positionH relativeFrom="column">
+              <wp:posOffset>3745700</wp:posOffset>
+            </wp:positionH>
+            <wp:positionV relativeFrom="paragraph">
+              <wp:posOffset>2368053</wp:posOffset>
+            </wp:positionV>
+            <wp:extent cx="1908175" cy="400685"/>
+            <wp:effectExtent l="0" t="0" r="0" b="0"/>
+            <wp:wrapTopAndBottom/>
+            <wp:docPr id="24" name="Imagen 24" descr="Captura de pantalla de computadora&#10;&#10;Descripción generada automáticamente"/>
+            <wp:cNvGraphicFramePr>
+              <a:graphicFrameLocks xmlns:a="http://schemas.openxmlformats.org/drawingml/2006/main" noChangeAspect="1"/>
+            </wp:cNvGraphicFramePr>
+            <a:graphic xmlns:a="http://schemas.openxmlformats.org/drawingml/2006/main">
+              <a:graphicData uri="http://schemas.openxmlformats.org/drawingml/2006/picture">
+                <pic:pic xmlns:pic="http://schemas.openxmlformats.org/drawingml/2006/picture">
+                  <pic:nvPicPr>
+                    <pic:cNvPr id="24" name="Imagen 24" descr="Captura de pantalla de computadora&#10;&#10;Descripción generada automáticamente"/>
+                    <pic:cNvPicPr/>
+                  </pic:nvPicPr>
+                  <pic:blipFill rotWithShape="1">
+                    <a:blip r:embed="rId10">
+                      <a:extLst>
+                        <a:ext uri="{28A0092B-C50C-407E-A947-70E740481C1C}">
+                          <a14:useLocalDpi xmlns:a14="http://schemas.microsoft.com/office/drawing/2010/main" val="0"/>
+                        </a:ext>
+                      </a:extLst>
+                    </a:blip>
+                    <a:srcRect l="14590" t="21234" r="77002" b="72480"/>
+                    <a:stretch/>
+                  </pic:blipFill>
+                  <pic:spPr bwMode="auto">
+                    <a:xfrm>
+                      <a:off x="0" y="0"/>
+                      <a:ext cx="1908175" cy="400685"/>
+                    </a:xfrm>
+                    <a:prstGeom prst="rect">
+                      <a:avLst/>
+                    </a:prstGeom>
+                    <a:ln>
+                      <a:noFill/>
+                    </a:ln>
+                    <a:extLst>
+                      <a:ext uri="{53640926-AAD7-44D8-BBD7-CCE9431645EC}">
+                        <a14:shadowObscured xmlns:a14="http://schemas.microsoft.com/office/drawing/2010/main"/>
+                      </a:ext>
+                    </a:extLst>
+                  </pic:spPr>
+                </pic:pic>
+              </a:graphicData>
+            </a:graphic>
+            <wp14:sizeRelH relativeFrom="margin">
+              <wp14:pctWidth>0</wp14:pctWidth>
+            </wp14:sizeRelH>
+            <wp14:sizeRelV relativeFrom="margin">
+              <wp14:pctHeight>0</wp14:pctHeight>
+            </wp14:sizeRelV>
+          </wp:anchor>
+        </w:drawing>
+      </w:r>
+      <w:r>
+        <w:rPr>
+          <w:noProof/>
+          <w:lang w:val="en-US"/>
+        </w:rPr>
+        <w:drawing>
+          <wp:anchor distT="0" distB="0" distL="114300" distR="114300" simplePos="0" relativeHeight="251804160" behindDoc="0" locked="0" layoutInCell="1" allowOverlap="1" wp14:anchorId="54224809" wp14:editId="62A22881">
+            <wp:simplePos x="0" y="0"/>
+            <wp:positionH relativeFrom="column">
+              <wp:posOffset>3745699</wp:posOffset>
+            </wp:positionH>
+            <wp:positionV relativeFrom="paragraph">
+              <wp:posOffset>1875928</wp:posOffset>
+            </wp:positionV>
+            <wp:extent cx="1928495" cy="388620"/>
+            <wp:effectExtent l="0" t="0" r="0" b="0"/>
+            <wp:wrapTopAndBottom/>
+            <wp:docPr id="23" name="Imagen 23" descr="Interfaz de usuario gráfica, Aplicación&#10;&#10;Descripción generada automáticamente"/>
+            <wp:cNvGraphicFramePr>
+              <a:graphicFrameLocks xmlns:a="http://schemas.openxmlformats.org/drawingml/2006/main" noChangeAspect="1"/>
+            </wp:cNvGraphicFramePr>
+            <a:graphic xmlns:a="http://schemas.openxmlformats.org/drawingml/2006/main">
+              <a:graphicData uri="http://schemas.openxmlformats.org/drawingml/2006/picture">
+                <pic:pic xmlns:pic="http://schemas.openxmlformats.org/drawingml/2006/picture">
+                  <pic:nvPicPr>
+                    <pic:cNvPr id="23" name="Imagen 23" descr="Interfaz de usuario gráfica, Aplicación&#10;&#10;Descripción generada automáticamente"/>
+                    <pic:cNvPicPr/>
+                  </pic:nvPicPr>
+                  <pic:blipFill rotWithShape="1">
+                    <a:blip r:embed="rId11">
+                      <a:extLst>
+                        <a:ext uri="{28A0092B-C50C-407E-A947-70E740481C1C}">
+                          <a14:useLocalDpi xmlns:a14="http://schemas.microsoft.com/office/drawing/2010/main" val="0"/>
+                        </a:ext>
+                      </a:extLst>
+                    </a:blip>
+                    <a:srcRect l="14541" t="21056" r="76622" b="72608"/>
+                    <a:stretch/>
+                  </pic:blipFill>
+                  <pic:spPr bwMode="auto">
+                    <a:xfrm>
+                      <a:off x="0" y="0"/>
+                      <a:ext cx="1928495" cy="388620"/>
+                    </a:xfrm>
+                    <a:prstGeom prst="rect">
+                      <a:avLst/>
+                    </a:prstGeom>
+                    <a:ln>
+                      <a:noFill/>
+                    </a:ln>
+                    <a:extLst>
+                      <a:ext uri="{53640926-AAD7-44D8-BBD7-CCE9431645EC}">
+                        <a14:shadowObscured xmlns:a14="http://schemas.microsoft.com/office/drawing/2010/main"/>
+                      </a:ext>
+                    </a:extLst>
+                  </pic:spPr>
+                </pic:pic>
+              </a:graphicData>
+            </a:graphic>
+          </wp:anchor>
+        </w:drawing>
+      </w:r>
+      <w:r>
+        <w:rPr>
+          <w:noProof/>
+          <w:sz w:val="28"/>
+          <w:szCs w:val="28"/>
+          <w:u w:val="single"/>
+          <w:lang w:val="en-US"/>
+        </w:rPr>
+        <w:drawing>
+          <wp:anchor distT="0" distB="0" distL="114300" distR="114300" simplePos="0" relativeHeight="251697664" behindDoc="0" locked="0" layoutInCell="1" allowOverlap="1" wp14:anchorId="6D8F7DE7" wp14:editId="669A96EC">
+            <wp:simplePos x="0" y="0"/>
+            <wp:positionH relativeFrom="column">
+              <wp:posOffset>2508250</wp:posOffset>
+            </wp:positionH>
+            <wp:positionV relativeFrom="paragraph">
+              <wp:posOffset>618603</wp:posOffset>
+            </wp:positionV>
+            <wp:extent cx="989330" cy="1645920"/>
+            <wp:effectExtent l="0" t="0" r="1270" b="0"/>
+            <wp:wrapTopAndBottom/>
+            <wp:docPr id="6" name="Imagen 6" descr="Captura de pantalla de computadora&#10;&#10;Descripción generada automáticamente"/>
+            <wp:cNvGraphicFramePr>
+              <a:graphicFrameLocks xmlns:a="http://schemas.openxmlformats.org/drawingml/2006/main" noChangeAspect="1"/>
+            </wp:cNvGraphicFramePr>
+            <a:graphic xmlns:a="http://schemas.openxmlformats.org/drawingml/2006/main">
+              <a:graphicData uri="http://schemas.openxmlformats.org/drawingml/2006/picture">
+                <pic:pic xmlns:pic="http://schemas.openxmlformats.org/drawingml/2006/picture">
+                  <pic:nvPicPr>
+                    <pic:cNvPr id="6" name="Imagen 6" descr="Captura de pantalla de computadora&#10;&#10;Descripción generada automáticamente"/>
+                    <pic:cNvPicPr/>
+                  </pic:nvPicPr>
+                  <pic:blipFill rotWithShape="1">
+                    <a:blip r:embed="rId9">
+                      <a:extLst>
+                        <a:ext uri="{28A0092B-C50C-407E-A947-70E740481C1C}">
+                          <a14:useLocalDpi xmlns:a14="http://schemas.microsoft.com/office/drawing/2010/main" val="0"/>
+                        </a:ext>
+                      </a:extLst>
+                    </a:blip>
+                    <a:srcRect l="87511" t="48053" r="2464" b="20505"/>
+                    <a:stretch/>
+                  </pic:blipFill>
+                  <pic:spPr bwMode="auto">
+                    <a:xfrm>
+                      <a:off x="0" y="0"/>
+                      <a:ext cx="989330" cy="1645920"/>
+                    </a:xfrm>
+                    <a:prstGeom prst="rect">
+                      <a:avLst/>
+                    </a:prstGeom>
+                    <a:ln>
+                      <a:noFill/>
+                    </a:ln>
+                    <a:extLst>
+                      <a:ext uri="{53640926-AAD7-44D8-BBD7-CCE9431645EC}">
+                        <a14:shadowObscured xmlns:a14="http://schemas.microsoft.com/office/drawing/2010/main"/>
+                      </a:ext>
+                    </a:extLst>
+                  </pic:spPr>
+                </pic:pic>
+              </a:graphicData>
+            </a:graphic>
+            <wp14:sizeRelH relativeFrom="margin">
+              <wp14:pctWidth>0</wp14:pctWidth>
+            </wp14:sizeRelH>
+            <wp14:sizeRelV relativeFrom="margin">
+              <wp14:pctHeight>0</wp14:pctHeight>
+            </wp14:sizeRelV>
+          </wp:anchor>
+        </w:drawing>
+      </w:r>
+      <w:r>
+        <w:rPr>
+          <w:noProof/>
+          <w:lang w:val="en-US"/>
+        </w:rPr>
+        <w:drawing>
+          <wp:anchor distT="0" distB="0" distL="114300" distR="114300" simplePos="0" relativeHeight="251645440" behindDoc="1" locked="0" layoutInCell="1" allowOverlap="1" wp14:anchorId="38A487A2" wp14:editId="7EFEA493">
+            <wp:simplePos x="0" y="0"/>
+            <wp:positionH relativeFrom="column">
+              <wp:posOffset>-170322</wp:posOffset>
+            </wp:positionH>
+            <wp:positionV relativeFrom="paragraph">
+              <wp:posOffset>589393</wp:posOffset>
+            </wp:positionV>
+            <wp:extent cx="2493645" cy="2318385"/>
+            <wp:effectExtent l="0" t="0" r="1905" b="5715"/>
+            <wp:wrapTopAndBottom/>
+            <wp:docPr id="5" name="Imagen 5" descr="Captura de pantalla de computadora&#10;&#10;Descripción generada automáticamente"/>
+            <wp:cNvGraphicFramePr>
+              <a:graphicFrameLocks xmlns:a="http://schemas.openxmlformats.org/drawingml/2006/main" noChangeAspect="1"/>
+            </wp:cNvGraphicFramePr>
+            <a:graphic xmlns:a="http://schemas.openxmlformats.org/drawingml/2006/main">
+              <a:graphicData uri="http://schemas.openxmlformats.org/drawingml/2006/picture">
+                <pic:pic xmlns:pic="http://schemas.openxmlformats.org/drawingml/2006/picture">
+                  <pic:nvPicPr>
+                    <pic:cNvPr id="5" name="Imagen 5" descr="Captura de pantalla de computadora&#10;&#10;Descripción generada automáticamente"/>
+                    <pic:cNvPicPr/>
+                  </pic:nvPicPr>
+                  <pic:blipFill rotWithShape="1">
+                    <a:blip r:embed="rId9" cstate="print">
+                      <a:extLst>
+                        <a:ext uri="{28A0092B-C50C-407E-A947-70E740481C1C}">
+                          <a14:useLocalDpi xmlns:a14="http://schemas.microsoft.com/office/drawing/2010/main" val="0"/>
+                        </a:ext>
+                      </a:extLst>
+                    </a:blip>
+                    <a:srcRect t="9713" r="65321" b="29450"/>
+                    <a:stretch/>
+                  </pic:blipFill>
+                  <pic:spPr bwMode="auto">
+                    <a:xfrm>
+                      <a:off x="0" y="0"/>
+                      <a:ext cx="2493645" cy="2318385"/>
+                    </a:xfrm>
+                    <a:prstGeom prst="rect">
+                      <a:avLst/>
+                    </a:prstGeom>
+                    <a:ln>
+                      <a:noFill/>
+                    </a:ln>
+                    <a:extLst>
+                      <a:ext uri="{53640926-AAD7-44D8-BBD7-CCE9431645EC}">
+                        <a14:shadowObscured xmlns:a14="http://schemas.microsoft.com/office/drawing/2010/main"/>
+                      </a:ext>
+                    </a:extLst>
+                  </pic:spPr>
+                </pic:pic>
+              </a:graphicData>
+            </a:graphic>
+            <wp14:sizeRelH relativeFrom="margin">
+              <wp14:pctWidth>0</wp14:pctWidth>
+            </wp14:sizeRelH>
+            <wp14:sizeRelV relativeFrom="margin">
+              <wp14:pctHeight>0</wp14:pctHeight>
+            </wp14:sizeRelV>
+          </wp:anchor>
+        </w:drawing>
+      </w:r>
+      <w:r>
+        <w:rPr>
+          <w:lang w:val="en-US"/>
+        </w:rPr>
+        <w:t xml:space="preserve">functions that are written in the </w:t>
+      </w:r>
+      <w:r>
+        <w:rPr>
+          <w:lang w:val="en-US"/>
+        </w:rPr>
+        <w:t xml:space="preserve">project code. </w:t>
+      </w:r>
+    </w:p>
+    <w:p>
+      <w:pPr>
+        <w:rPr>
+          <w:lang w:val="en-US"/>
+        </w:rPr>
+      </w:pPr>
+      <w:r>
+        <w:rPr>
+          <w:lang w:val="en-US"/>
+        </w:rPr>
+        <w:t>The change in fps is quite notorious</w:t>
+      </w:r>
+      <w:r>
+        <w:rPr>
+          <w:lang w:val="en-US"/>
+        </w:rPr>
+        <w:t xml:space="preserve">, in both </w:t>
+      </w:r>
+      <w:r>
+        <w:rPr>
+          <w:lang w:val="en-US"/>
+        </w:rPr>
+        <w:t xml:space="preserve">cases. On top we have the case </w:t>
+      </w:r>
+      <w:proofErr w:type="gramStart"/>
+      <w:r>
+        <w:rPr>
+          <w:lang w:val="en-US"/>
+        </w:rPr>
+        <w:t>were</w:t>
+      </w:r>
+      <w:proofErr w:type="gramEnd"/>
+      <w:r>
+        <w:rPr>
+          <w:lang w:val="en-US"/>
+        </w:rPr>
+        <w:t xml:space="preserve"> the particles are at max count and below we have an average particle count. </w:t>
+      </w:r>
+    </w:p>
+    <w:p>
+      <w:pPr>
+        <w:rPr>
+          <w:lang w:val="en-US"/>
+        </w:rPr>
       </w:pPr>
     </w:p>
     <w:p>
@@ -76,123 +960,99 @@
         <w:pStyle w:val="Prrafodelista"/>
         <w:numPr>
           <w:ilvl w:val="0"/>
-          <w:numId w:val="3"/>
+          <w:numId w:val="2"/>
         </w:numPr>
-      </w:pPr>
-      <w:proofErr w:type="spellStart"/>
-      <w:r>
-        <w:t>Bottlenecks</w:t>
-      </w:r>
-      <w:proofErr w:type="spellEnd"/>
-      <w:r>
-        <w:t xml:space="preserve"> </w:t>
+        <w:rPr>
+          <w:sz w:val="28"/>
+          <w:szCs w:val="28"/>
+          <w:u w:val="single"/>
+        </w:rPr>
+      </w:pPr>
+      <w:r>
+        <w:rPr>
+          <w:sz w:val="28"/>
+          <w:szCs w:val="28"/>
+          <w:u w:val="single"/>
+        </w:rPr>
+        <w:t>Change nº 2</w:t>
       </w:r>
     </w:p>
     <w:p>
       <w:pPr>
         <w:pStyle w:val="Prrafodelista"/>
-        <w:numPr>
-          <w:ilvl w:val="1"/>
-          <w:numId w:val="3"/>
-        </w:numPr>
-      </w:pPr>
-      <w:r>
-        <w:rPr>
-          <w:lang w:val="en-US"/>
-        </w:rPr>
-        <w:t xml:space="preserve">Function </w:t>
-      </w:r>
-      <w:proofErr w:type="spellStart"/>
-      <w:r>
-        <w:rPr>
-          <w:lang w:val="en-US"/>
-        </w:rPr>
-        <w:t>particle</w:t>
-      </w:r>
-      <w:r>
-        <w:rPr>
-          <w:lang w:val="en-US"/>
-        </w:rPr>
-        <w:t>_</w:t>
-      </w:r>
-      <w:proofErr w:type="gramStart"/>
-      <w:r>
-        <w:rPr>
-          <w:lang w:val="en-US"/>
-        </w:rPr>
-        <w:t>at</w:t>
-      </w:r>
-      <w:proofErr w:type="spellEnd"/>
-      <w:r>
-        <w:rPr>
-          <w:lang w:val="en-US"/>
-        </w:rPr>
-        <w:t>(</w:t>
-      </w:r>
-      <w:proofErr w:type="gramEnd"/>
-      <w:r>
-        <w:rPr>
-          <w:lang w:val="en-US"/>
-        </w:rPr>
-        <w:t xml:space="preserve">) </w:t>
-      </w:r>
+        <w:ind w:left="0"/>
+        <w:rPr>
+          <w:lang w:val="en-US"/>
+        </w:rPr>
+      </w:pPr>
     </w:p>
     <w:p>
       <w:pPr>
         <w:pStyle w:val="Prrafodelista"/>
-        <w:numPr>
-          <w:ilvl w:val="1"/>
-          <w:numId w:val="3"/>
-        </w:numPr>
-        <w:rPr>
-          <w:lang w:val="en-US"/>
-        </w:rPr>
-      </w:pPr>
-      <w:r>
-        <w:rPr>
-          <w:lang w:val="en-US"/>
-        </w:rPr>
-        <w:t>Used a lot to a</w:t>
-      </w:r>
-      <w:r>
-        <w:rPr>
-          <w:lang w:val="en-US"/>
-        </w:rPr>
-        <w:t>ccess the particles</w:t>
+        <w:ind w:left="0"/>
+        <w:rPr>
+          <w:lang w:val="en-US"/>
+        </w:rPr>
+      </w:pPr>
+      <w:r>
+        <w:rPr>
+          <w:lang w:val="en-US"/>
+        </w:rPr>
+        <w:t xml:space="preserve">As the second change </w:t>
+      </w:r>
+      <w:r>
+        <w:rPr>
+          <w:lang w:val="en-US"/>
+        </w:rPr>
+        <w:t>we realized that no project properties were set so that the whole project was optimized.</w:t>
       </w:r>
     </w:p>
     <w:p>
       <w:pPr>
         <w:pStyle w:val="Prrafodelista"/>
-        <w:numPr>
-          <w:ilvl w:val="1"/>
-          <w:numId w:val="3"/>
-        </w:numPr>
-        <w:rPr>
-          <w:lang w:val="en-US"/>
-        </w:rPr>
-      </w:pPr>
-      <w:r>
-        <w:rPr>
-          <w:lang w:val="en-US"/>
-        </w:rPr>
-        <w:t xml:space="preserve">Accesses </w:t>
-      </w:r>
-      <w:proofErr w:type="spellStart"/>
-      <w:r>
-        <w:rPr>
-          <w:lang w:val="en-US"/>
-        </w:rPr>
-        <w:t>fn</w:t>
-      </w:r>
-      <w:proofErr w:type="spellEnd"/>
+        <w:ind w:left="0"/>
+        <w:rPr>
+          <w:lang w:val="en-US"/>
+        </w:rPr>
+      </w:pPr>
+      <w:r>
+        <w:rPr>
+          <w:lang w:val="en-US"/>
+        </w:rPr>
+        <w:t>The pro</w:t>
+      </w:r>
+      <w:r>
+        <w:rPr>
+          <w:lang w:val="en-US"/>
+        </w:rPr>
+        <w:t>perties that we changed are</w:t>
+      </w:r>
+      <w:r>
+        <w:rPr>
+          <w:lang w:val="en-US"/>
+        </w:rPr>
+        <w:t xml:space="preserve"> in the C/C++ and Linker fields:</w:t>
+      </w:r>
     </w:p>
     <w:p>
       <w:pPr>
+        <w:rPr>
+          <w:lang w:val="en-US"/>
+        </w:rPr>
+      </w:pPr>
+      <w:r>
+        <w:rPr>
+          <w:lang w:val="en-US"/>
+        </w:rPr>
+        <w:t>In the C/C++ field this are the changes that we made:</w:t>
+      </w:r>
+    </w:p>
+    <w:p>
+      <w:pPr>
         <w:pStyle w:val="Prrafodelista"/>
         <w:numPr>
-          <w:ilvl w:val="2"/>
-          <w:numId w:val="3"/>
+          <w:ilvl w:val="0"/>
+          <w:numId w:val="2"/>
         </w:numPr>
         <w:rPr>
           <w:lang w:val="en-US"/>
@@ -202,61 +1062,174 @@
         <w:rPr>
           <w:lang w:val="en-US"/>
         </w:rPr>
-        <w:t>List iterator</w:t>
+        <w:t>Optimization: Disabled -&gt; Maximum Optimization (Favor Speed)</w:t>
       </w:r>
     </w:p>
     <w:p>
       <w:pPr>
         <w:pStyle w:val="Prrafodelista"/>
         <w:numPr>
-          <w:ilvl w:val="2"/>
-          <w:numId w:val="3"/>
+          <w:ilvl w:val="0"/>
+          <w:numId w:val="2"/>
         </w:numPr>
         <w:rPr>
           <w:lang w:val="en-US"/>
         </w:rPr>
       </w:pPr>
-      <w:proofErr w:type="spellStart"/>
-      <w:r>
-        <w:rPr>
-          <w:lang w:val="en-US"/>
-        </w:rPr>
-        <w:t>Ntdll.dlls</w:t>
-      </w:r>
-      <w:proofErr w:type="spellEnd"/>
+      <w:r>
+        <w:rPr>
+          <w:lang w:val="en-US"/>
+        </w:rPr>
+        <w:t>Inline Function Expansion: Disabled -&gt; Any Suitable</w:t>
+      </w:r>
     </w:p>
     <w:p>
       <w:pPr>
-        <w:rPr>
-          <w:lang w:val="en-US"/>
-        </w:rPr>
-      </w:pPr>
+        <w:pStyle w:val="Prrafodelista"/>
+        <w:numPr>
+          <w:ilvl w:val="0"/>
+          <w:numId w:val="2"/>
+        </w:numPr>
+        <w:rPr>
+          <w:lang w:val="en-US"/>
+        </w:rPr>
+      </w:pPr>
+      <w:r>
+        <w:rPr>
+          <w:lang w:val="en-US"/>
+        </w:rPr>
+        <w:t>Favor Size or Speed: Neither -&gt; Favor fast code</w:t>
+      </w:r>
     </w:p>
     <w:p>
-      <w:r>
-        <w:rPr>
-          <w:lang w:val="en-US"/>
-        </w:rPr>
-        <w:t xml:space="preserve">Just by running once the program we realized that some functions were using a lot of </w:t>
-      </w:r>
-      <w:proofErr w:type="gramStart"/>
-      <w:r>
-        <w:rPr>
-          <w:lang w:val="en-US"/>
-        </w:rPr>
-        <w:t>CPU</w:t>
-      </w:r>
-      <w:proofErr w:type="gramEnd"/>
-      <w:r>
-        <w:rPr>
-          <w:lang w:val="en-US"/>
-        </w:rPr>
-        <w:t xml:space="preserve">. We focused on the </w:t>
+      <w:pPr>
+        <w:pStyle w:val="Prrafodelista"/>
+        <w:numPr>
+          <w:ilvl w:val="0"/>
+          <w:numId w:val="2"/>
+        </w:numPr>
+        <w:rPr>
+          <w:lang w:val="en-US"/>
+        </w:rPr>
+      </w:pPr>
+      <w:r>
+        <w:rPr>
+          <w:lang w:val="en-US"/>
+        </w:rPr>
+        <w:t>Whole Program Optimization: No -&gt; Yes</w:t>
       </w:r>
     </w:p>
     <w:p>
       <w:pPr>
         <w:pStyle w:val="Prrafodelista"/>
+        <w:numPr>
+          <w:ilvl w:val="0"/>
+          <w:numId w:val="2"/>
+        </w:numPr>
+        <w:rPr>
+          <w:lang w:val="en-US"/>
+        </w:rPr>
+      </w:pPr>
+      <w:r>
+        <w:rPr>
+          <w:lang w:val="en-US"/>
+        </w:rPr>
+        <w:t>Struct Member Alignment: 2 bytes -&gt; 4 bytes</w:t>
+      </w:r>
+    </w:p>
+    <w:p>
+      <w:pPr>
+        <w:pStyle w:val="Prrafodelista"/>
+        <w:numPr>
+          <w:ilvl w:val="0"/>
+          <w:numId w:val="2"/>
+        </w:numPr>
+        <w:rPr>
+          <w:lang w:val="en-US"/>
+        </w:rPr>
+      </w:pPr>
+      <w:r>
+        <w:rPr>
+          <w:lang w:val="en-US"/>
+        </w:rPr>
+        <w:t>Enable Parallel Code Generation: No -&gt; Yes</w:t>
+      </w:r>
+    </w:p>
+    <w:p>
+      <w:pPr>
+        <w:pStyle w:val="Prrafodelista"/>
+        <w:numPr>
+          <w:ilvl w:val="0"/>
+          <w:numId w:val="2"/>
+        </w:numPr>
+        <w:rPr>
+          <w:lang w:val="en-US"/>
+        </w:rPr>
+      </w:pPr>
+      <w:r>
+        <w:rPr>
+          <w:lang w:val="en-US"/>
+        </w:rPr>
+        <w:t>Enable Enhanced Instruction Set: Not Set -&gt; Streaming SIMD Extensions (SSE)</w:t>
+      </w:r>
+    </w:p>
+    <w:p>
+      <w:pPr>
+        <w:pStyle w:val="Prrafodelista"/>
+        <w:numPr>
+          <w:ilvl w:val="0"/>
+          <w:numId w:val="2"/>
+        </w:numPr>
+        <w:rPr>
+          <w:lang w:val="en-US"/>
+        </w:rPr>
+      </w:pPr>
+      <w:r>
+        <w:rPr>
+          <w:lang w:val="en-US"/>
+        </w:rPr>
+        <w:t>Floating Point Model: Precise -&gt; Fast</w:t>
+      </w:r>
+    </w:p>
+    <w:p>
+      <w:pPr>
+        <w:pStyle w:val="Prrafodelista"/>
+        <w:numPr>
+          <w:ilvl w:val="0"/>
+          <w:numId w:val="2"/>
+        </w:numPr>
+        <w:rPr>
+          <w:lang w:val="en-US"/>
+        </w:rPr>
+      </w:pPr>
+      <w:r>
+        <w:rPr>
+          <w:lang w:val="en-US"/>
+        </w:rPr>
+        <w:t>Enable Floating Point Exceptions: Yes -&gt; No</w:t>
+      </w:r>
+    </w:p>
+    <w:p>
+      <w:pPr>
+        <w:pStyle w:val="Prrafodelista"/>
+        <w:numPr>
+          <w:ilvl w:val="0"/>
+          <w:numId w:val="2"/>
+        </w:numPr>
+        <w:rPr>
+          <w:lang w:val="en-US"/>
+        </w:rPr>
+      </w:pPr>
+      <w:r>
+        <w:rPr>
+          <w:lang w:val="en-US"/>
+        </w:rPr>
+        <w:t>Debug Information Format: Program Database for Edit and Continue -&gt; None</w:t>
+      </w:r>
+    </w:p>
+    <w:p>
+      <w:pPr>
+        <w:pStyle w:val="Prrafodelista"/>
         <w:ind w:left="0"/>
         <w:rPr>
           <w:lang w:val="en-US"/>
@@ -266,12 +1239,224 @@
         <w:rPr>
           <w:lang w:val="en-US"/>
         </w:rPr>
-        <w:t xml:space="preserve"> </w:t>
+        <w:t>In the Linker field this are the changes that we made:</w:t>
+      </w:r>
+    </w:p>
+    <w:p>
+      <w:pPr>
+        <w:pStyle w:val="Prrafodelista"/>
+        <w:numPr>
+          <w:ilvl w:val="0"/>
+          <w:numId w:val="10"/>
+        </w:numPr>
+        <w:rPr>
+          <w:lang w:val="en-US"/>
+        </w:rPr>
+      </w:pPr>
+      <w:r>
+        <w:rPr>
+          <w:lang w:val="en-US"/>
+        </w:rPr>
+        <w:t>Link Time Code Generation: Default -&gt; Use Link Time Code Generation</w:t>
+      </w:r>
+    </w:p>
+    <w:p>
+      <w:pPr>
+        <w:pStyle w:val="Prrafodelista"/>
+        <w:numPr>
+          <w:ilvl w:val="0"/>
+          <w:numId w:val="10"/>
+        </w:numPr>
+        <w:rPr>
+          <w:lang w:val="en-US"/>
+        </w:rPr>
+      </w:pPr>
+      <w:r>
+        <w:rPr>
+          <w:lang w:val="en-US"/>
+        </w:rPr>
+        <w:t>References: No -&gt; Yes</w:t>
+      </w:r>
+    </w:p>
+    <w:p>
+      <w:pPr>
+        <w:pStyle w:val="Prrafodelista"/>
+        <w:numPr>
+          <w:ilvl w:val="0"/>
+          <w:numId w:val="10"/>
+        </w:numPr>
+        <w:rPr>
+          <w:lang w:val="en-US"/>
+        </w:rPr>
+      </w:pPr>
+      <w:r>
+        <w:rPr>
+          <w:noProof/>
+          <w:lang w:val="en-US"/>
+        </w:rPr>
+        <w:drawing>
+          <wp:anchor distT="0" distB="0" distL="114300" distR="114300" simplePos="0" relativeHeight="251809280" behindDoc="0" locked="0" layoutInCell="1" allowOverlap="1" wp14:anchorId="1AE47650" wp14:editId="32CE5D19">
+            <wp:simplePos x="0" y="0"/>
+            <wp:positionH relativeFrom="column">
+              <wp:posOffset>2743835</wp:posOffset>
+            </wp:positionH>
+            <wp:positionV relativeFrom="paragraph">
+              <wp:posOffset>189230</wp:posOffset>
+            </wp:positionV>
+            <wp:extent cx="2176780" cy="452755"/>
+            <wp:effectExtent l="0" t="0" r="0" b="4445"/>
+            <wp:wrapTopAndBottom/>
+            <wp:docPr id="26" name="Imagen 26" descr="Interfaz de usuario gráfica, Aplicación&#10;&#10;Descripción generada automáticamente"/>
+            <wp:cNvGraphicFramePr>
+              <a:graphicFrameLocks xmlns:a="http://schemas.openxmlformats.org/drawingml/2006/main" noChangeAspect="1"/>
+            </wp:cNvGraphicFramePr>
+            <a:graphic xmlns:a="http://schemas.openxmlformats.org/drawingml/2006/main">
+              <a:graphicData uri="http://schemas.openxmlformats.org/drawingml/2006/picture">
+                <pic:pic xmlns:pic="http://schemas.openxmlformats.org/drawingml/2006/picture">
+                  <pic:nvPicPr>
+                    <pic:cNvPr id="26" name="Imagen 26" descr="Interfaz de usuario gráfica, Aplicación&#10;&#10;Descripción generada automáticamente"/>
+                    <pic:cNvPicPr/>
+                  </pic:nvPicPr>
+                  <pic:blipFill rotWithShape="1">
+                    <a:blip r:embed="rId12">
+                      <a:extLst>
+                        <a:ext uri="{28A0092B-C50C-407E-A947-70E740481C1C}">
+                          <a14:useLocalDpi xmlns:a14="http://schemas.microsoft.com/office/drawing/2010/main" val="0"/>
+                        </a:ext>
+                      </a:extLst>
+                    </a:blip>
+                    <a:srcRect l="14628" t="21060" r="76783" b="72589"/>
+                    <a:stretch/>
+                  </pic:blipFill>
+                  <pic:spPr bwMode="auto">
+                    <a:xfrm>
+                      <a:off x="0" y="0"/>
+                      <a:ext cx="2176780" cy="452755"/>
+                    </a:xfrm>
+                    <a:prstGeom prst="rect">
+                      <a:avLst/>
+                    </a:prstGeom>
+                    <a:ln>
+                      <a:noFill/>
+                    </a:ln>
+                    <a:extLst>
+                      <a:ext uri="{53640926-AAD7-44D8-BBD7-CCE9431645EC}">
+                        <a14:shadowObscured xmlns:a14="http://schemas.microsoft.com/office/drawing/2010/main"/>
+                      </a:ext>
+                    </a:extLst>
+                  </pic:spPr>
+                </pic:pic>
+              </a:graphicData>
+            </a:graphic>
+            <wp14:sizeRelH relativeFrom="margin">
+              <wp14:pctWidth>0</wp14:pctWidth>
+            </wp14:sizeRelH>
+          </wp:anchor>
+        </w:drawing>
+      </w:r>
+      <w:r>
+        <w:rPr>
+          <w:noProof/>
+          <w:lang w:val="en-US"/>
+        </w:rPr>
+        <w:drawing>
+          <wp:anchor distT="0" distB="0" distL="114300" distR="114300" simplePos="0" relativeHeight="251808256" behindDoc="0" locked="0" layoutInCell="1" allowOverlap="1" wp14:anchorId="16262AA6" wp14:editId="6A97327E">
+            <wp:simplePos x="0" y="0"/>
+            <wp:positionH relativeFrom="column">
+              <wp:posOffset>51309</wp:posOffset>
+            </wp:positionH>
+            <wp:positionV relativeFrom="paragraph">
+              <wp:posOffset>180975</wp:posOffset>
+            </wp:positionV>
+            <wp:extent cx="2269025" cy="461176"/>
+            <wp:effectExtent l="0" t="0" r="0" b="0"/>
+            <wp:wrapTopAndBottom/>
+            <wp:docPr id="25" name="Imagen 25" descr="Captura de pantalla de computadora&#10;&#10;Descripción generada automáticamente"/>
+            <wp:cNvGraphicFramePr>
+              <a:graphicFrameLocks xmlns:a="http://schemas.openxmlformats.org/drawingml/2006/main" noChangeAspect="1"/>
+            </wp:cNvGraphicFramePr>
+            <a:graphic xmlns:a="http://schemas.openxmlformats.org/drawingml/2006/main">
+              <a:graphicData uri="http://schemas.openxmlformats.org/drawingml/2006/picture">
+                <pic:pic xmlns:pic="http://schemas.openxmlformats.org/drawingml/2006/picture">
+                  <pic:nvPicPr>
+                    <pic:cNvPr id="25" name="Imagen 25" descr="Captura de pantalla de computadora&#10;&#10;Descripción generada automáticamente"/>
+                    <pic:cNvPicPr/>
+                  </pic:nvPicPr>
+                  <pic:blipFill rotWithShape="1">
+                    <a:blip r:embed="rId13">
+                      <a:extLst>
+                        <a:ext uri="{28A0092B-C50C-407E-A947-70E740481C1C}">
+                          <a14:useLocalDpi xmlns:a14="http://schemas.microsoft.com/office/drawing/2010/main" val="0"/>
+                        </a:ext>
+                      </a:extLst>
+                    </a:blip>
+                    <a:srcRect l="14546" t="21300" r="76908" b="72523"/>
+                    <a:stretch/>
+                  </pic:blipFill>
+                  <pic:spPr bwMode="auto">
+                    <a:xfrm>
+                      <a:off x="0" y="0"/>
+                      <a:ext cx="2269025" cy="461176"/>
+                    </a:xfrm>
+                    <a:prstGeom prst="rect">
+                      <a:avLst/>
+                    </a:prstGeom>
+                    <a:ln>
+                      <a:noFill/>
+                    </a:ln>
+                    <a:extLst>
+                      <a:ext uri="{53640926-AAD7-44D8-BBD7-CCE9431645EC}">
+                        <a14:shadowObscured xmlns:a14="http://schemas.microsoft.com/office/drawing/2010/main"/>
+                      </a:ext>
+                    </a:extLst>
+                  </pic:spPr>
+                </pic:pic>
+              </a:graphicData>
+            </a:graphic>
+          </wp:anchor>
+        </w:drawing>
+      </w:r>
+      <w:r>
+        <w:rPr>
+          <w:lang w:val="en-US"/>
+        </w:rPr>
+        <w:t>Enable COMDAT Folding: No -&gt; Yes</w:t>
+      </w:r>
+    </w:p>
+    <w:p>
+      <w:pPr>
+        <w:pStyle w:val="Prrafodelista"/>
+        <w:rPr>
+          <w:lang w:val="en-US"/>
+        </w:rPr>
+      </w:pPr>
+    </w:p>
+    <w:p>
+      <w:pPr>
+        <w:pStyle w:val="Prrafodelista"/>
+        <w:ind w:left="0"/>
+        <w:rPr>
+          <w:lang w:val="en-US"/>
+        </w:rPr>
+      </w:pPr>
+      <w:proofErr w:type="gramStart"/>
+      <w:r>
+        <w:rPr>
+          <w:lang w:val="en-US"/>
+        </w:rPr>
+        <w:t>It can be seen that the</w:t>
+      </w:r>
+      <w:proofErr w:type="gramEnd"/>
+      <w:r>
+        <w:rPr>
+          <w:lang w:val="en-US"/>
+        </w:rPr>
+        <w:t xml:space="preserve"> frames have gone up, after the changes were made. </w:t>
       </w:r>
     </w:p>
     <w:sectPr>
       <w:pgSz w:w="11906" w:h="16838"/>
-      <w:pgMar w:top="1417" w:right="1701" w:bottom="1417" w:left="1701" w:header="708" w:footer="708" w:gutter="0"/>
+      <w:pgMar w:top="1417" w:right="991" w:bottom="1417" w:left="1701" w:header="708" w:footer="708" w:gutter="0"/>
       <w:cols w:space="708"/>
       <w:docGrid w:linePitch="360"/>
     </w:sectPr>
@@ -282,6 +1467,204 @@
 <file path=word/numbering.xml><?xml version="1.0" encoding="utf-8"?>
 <w:numbering xmlns:wpc="http://schemas.microsoft.com/office/word/2010/wordprocessingCanvas" xmlns:cx="http://schemas.microsoft.com/office/drawing/2014/chartex" xmlns:cx1="http://schemas.microsoft.com/office/drawing/2015/9/8/chartex" xmlns:cx2="http://schemas.microsoft.com/office/drawing/2015/10/21/chartex" xmlns:cx3="http://schemas.microsoft.com/office/drawing/2016/5/9/chartex" xmlns:cx4="http://schemas.microsoft.com/office/drawing/2016/5/10/chartex" xmlns:cx5="http://schemas.microsoft.com/office/drawing/2016/5/11/chartex" xmlns:cx6="http://schemas.microsoft.com/office/drawing/2016/5/12/chartex" xmlns:cx7="http://schemas.microsoft.com/office/drawing/2016/5/13/chartex" xmlns:cx8="http://schemas.microsoft.com/office/drawing/2016/5/14/chartex" xmlns:mc="http://schemas.openxmlformats.org/markup-compatibility/2006" xmlns:aink="http://schemas.microsoft.com/office/drawing/2016/ink" xmlns:am3d="http://schemas.microsoft.com/office/drawing/2017/model3d" xmlns:o="urn:schemas-microsoft-com:office:office" xmlns:r="http://schemas.openxmlformats.org/officeDocument/2006/relationships" xmlns:m="http://schemas.openxmlformats.org/officeDocument/2006/math" xmlns:v="urn:schemas-microsoft-com:vml" xmlns:wp14="http://schemas.microsoft.com/office/word/2010/wordprocessingDrawing" xmlns:wp="http://schemas.openxmlformats.org/drawingml/2006/wordprocessingDrawing" xmlns:w10="urn:schemas-microsoft-com:office:word" xmlns:w="http://schemas.openxmlformats.org/wordprocessingml/2006/main" xmlns:w14="http://schemas.microsoft.com/office/word/2010/wordml" xmlns:w15="http://schemas.microsoft.com/office/word/2012/wordml" xmlns:w16cex="http://schemas.microsoft.com/office/word/2018/wordml/cex" xmlns:w16cid="http://schemas.microsoft.com/office/word/2016/wordml/cid" xmlns:w16="http://schemas.microsoft.com/office/word/2018/wordml" xmlns:w16sdtdh="http://schemas.microsoft.com/office/word/2020/wordml/sdtdatahash" xmlns:w16se="http://schemas.microsoft.com/office/word/2015/wordml/symex" xmlns:wpg="http://schemas.microsoft.com/office/word/2010/wordprocessingGroup" xmlns:wpi="http://schemas.microsoft.com/office/word/2010/wordprocessingInk" xmlns:wne="http://schemas.microsoft.com/office/word/2006/wordml" xmlns:wps="http://schemas.microsoft.com/office/word/2010/wordprocessingShape" mc:Ignorable="w14 w15 w16se w16cid w16 w16cex w16sdtdh wp14">
   <w:abstractNum w:abstractNumId="0" w15:restartNumberingAfterBreak="0">
+    <w:nsid w:val="00BA0F83"/>
+    <w:multiLevelType w:val="hybridMultilevel"/>
+    <w:tmpl w:val="9C0011F8"/>
+    <w:lvl w:ilvl="0" w:tplc="0C0A000F">
+      <w:start w:val="1"/>
+      <w:numFmt w:val="decimal"/>
+      <w:lvlText w:val="%1."/>
+      <w:lvlJc w:val="left"/>
+      <w:pPr>
+        <w:ind w:left="720" w:hanging="360"/>
+      </w:pPr>
+    </w:lvl>
+    <w:lvl w:ilvl="1" w:tplc="0C0A0019" w:tentative="1">
+      <w:start w:val="1"/>
+      <w:numFmt w:val="lowerLetter"/>
+      <w:lvlText w:val="%2."/>
+      <w:lvlJc w:val="left"/>
+      <w:pPr>
+        <w:ind w:left="1440" w:hanging="360"/>
+      </w:pPr>
+    </w:lvl>
+    <w:lvl w:ilvl="2" w:tplc="0C0A001B" w:tentative="1">
+      <w:start w:val="1"/>
+      <w:numFmt w:val="lowerRoman"/>
+      <w:lvlText w:val="%3."/>
+      <w:lvlJc w:val="right"/>
+      <w:pPr>
+        <w:ind w:left="2160" w:hanging="180"/>
+      </w:pPr>
+    </w:lvl>
+    <w:lvl w:ilvl="3" w:tplc="0C0A000F" w:tentative="1">
+      <w:start w:val="1"/>
+      <w:numFmt w:val="decimal"/>
+      <w:lvlText w:val="%4."/>
+      <w:lvlJc w:val="left"/>
+      <w:pPr>
+        <w:ind w:left="2880" w:hanging="360"/>
+      </w:pPr>
+    </w:lvl>
+    <w:lvl w:ilvl="4" w:tplc="0C0A0019" w:tentative="1">
+      <w:start w:val="1"/>
+      <w:numFmt w:val="lowerLetter"/>
+      <w:lvlText w:val="%5."/>
+      <w:lvlJc w:val="left"/>
+      <w:pPr>
+        <w:ind w:left="3600" w:hanging="360"/>
+      </w:pPr>
+    </w:lvl>
+    <w:lvl w:ilvl="5" w:tplc="0C0A001B" w:tentative="1">
+      <w:start w:val="1"/>
+      <w:numFmt w:val="lowerRoman"/>
+      <w:lvlText w:val="%6."/>
+      <w:lvlJc w:val="right"/>
+      <w:pPr>
+        <w:ind w:left="4320" w:hanging="180"/>
+      </w:pPr>
+    </w:lvl>
+    <w:lvl w:ilvl="6" w:tplc="0C0A000F" w:tentative="1">
+      <w:start w:val="1"/>
+      <w:numFmt w:val="decimal"/>
+      <w:lvlText w:val="%7."/>
+      <w:lvlJc w:val="left"/>
+      <w:pPr>
+        <w:ind w:left="5040" w:hanging="360"/>
+      </w:pPr>
+    </w:lvl>
+    <w:lvl w:ilvl="7" w:tplc="0C0A0019" w:tentative="1">
+      <w:start w:val="1"/>
+      <w:numFmt w:val="lowerLetter"/>
+      <w:lvlText w:val="%8."/>
+      <w:lvlJc w:val="left"/>
+      <w:pPr>
+        <w:ind w:left="5760" w:hanging="360"/>
+      </w:pPr>
+    </w:lvl>
+    <w:lvl w:ilvl="8" w:tplc="0C0A001B" w:tentative="1">
+      <w:start w:val="1"/>
+      <w:numFmt w:val="lowerRoman"/>
+      <w:lvlText w:val="%9."/>
+      <w:lvlJc w:val="right"/>
+      <w:pPr>
+        <w:ind w:left="6480" w:hanging="180"/>
+      </w:pPr>
+    </w:lvl>
+  </w:abstractNum>
+  <w:abstractNum w:abstractNumId="1" w15:restartNumberingAfterBreak="0">
+    <w:nsid w:val="0AC02BCE"/>
+    <w:multiLevelType w:val="hybridMultilevel"/>
+    <w:tmpl w:val="69CA0682"/>
+    <w:lvl w:ilvl="0" w:tplc="99443D4E">
+      <w:numFmt w:val="bullet"/>
+      <w:lvlText w:val="-"/>
+      <w:lvlJc w:val="left"/>
+      <w:pPr>
+        <w:ind w:left="1429" w:hanging="360"/>
+      </w:pPr>
+      <w:rPr>
+        <w:rFonts w:ascii="Calibri" w:eastAsiaTheme="minorEastAsia" w:hAnsi="Calibri" w:cs="Calibri" w:hint="default"/>
+      </w:rPr>
+    </w:lvl>
+    <w:lvl w:ilvl="1" w:tplc="0C0A0003" w:tentative="1">
+      <w:start w:val="1"/>
+      <w:numFmt w:val="bullet"/>
+      <w:lvlText w:val="o"/>
+      <w:lvlJc w:val="left"/>
+      <w:pPr>
+        <w:ind w:left="2149" w:hanging="360"/>
+      </w:pPr>
+      <w:rPr>
+        <w:rFonts w:ascii="Courier New" w:hAnsi="Courier New" w:cs="Courier New" w:hint="default"/>
+      </w:rPr>
+    </w:lvl>
+    <w:lvl w:ilvl="2" w:tplc="0C0A0005" w:tentative="1">
+      <w:start w:val="1"/>
+      <w:numFmt w:val="bullet"/>
+      <w:lvlText w:val=""/>
+      <w:lvlJc w:val="left"/>
+      <w:pPr>
+        <w:ind w:left="2869" w:hanging="360"/>
+      </w:pPr>
+      <w:rPr>
+        <w:rFonts w:ascii="Wingdings" w:hAnsi="Wingdings" w:hint="default"/>
+      </w:rPr>
+    </w:lvl>
+    <w:lvl w:ilvl="3" w:tplc="0C0A0001" w:tentative="1">
+      <w:start w:val="1"/>
+      <w:numFmt w:val="bullet"/>
+      <w:lvlText w:val=""/>
+      <w:lvlJc w:val="left"/>
+      <w:pPr>
+        <w:ind w:left="3589" w:hanging="360"/>
+      </w:pPr>
+      <w:rPr>
+        <w:rFonts w:ascii="Symbol" w:hAnsi="Symbol" w:hint="default"/>
+      </w:rPr>
+    </w:lvl>
+    <w:lvl w:ilvl="4" w:tplc="0C0A0003" w:tentative="1">
+      <w:start w:val="1"/>
+      <w:numFmt w:val="bullet"/>
+      <w:lvlText w:val="o"/>
+      <w:lvlJc w:val="left"/>
+      <w:pPr>
+        <w:ind w:left="4309" w:hanging="360"/>
+      </w:pPr>
+      <w:rPr>
+        <w:rFonts w:ascii="Courier New" w:hAnsi="Courier New" w:cs="Courier New" w:hint="default"/>
+      </w:rPr>
+    </w:lvl>
+    <w:lvl w:ilvl="5" w:tplc="0C0A0005" w:tentative="1">
+      <w:start w:val="1"/>
+      <w:numFmt w:val="bullet"/>
+      <w:lvlText w:val=""/>
+      <w:lvlJc w:val="left"/>
+      <w:pPr>
+        <w:ind w:left="5029" w:hanging="360"/>
+      </w:pPr>
+      <w:rPr>
+        <w:rFonts w:ascii="Wingdings" w:hAnsi="Wingdings" w:hint="default"/>
+      </w:rPr>
+    </w:lvl>
+    <w:lvl w:ilvl="6" w:tplc="0C0A0001" w:tentative="1">
+      <w:start w:val="1"/>
+      <w:numFmt w:val="bullet"/>
+      <w:lvlText w:val=""/>
+      <w:lvlJc w:val="left"/>
+      <w:pPr>
+        <w:ind w:left="5749" w:hanging="360"/>
+      </w:pPr>
+      <w:rPr>
+        <w:rFonts w:ascii="Symbol" w:hAnsi="Symbol" w:hint="default"/>
+      </w:rPr>
+    </w:lvl>
+    <w:lvl w:ilvl="7" w:tplc="0C0A0003" w:tentative="1">
+      <w:start w:val="1"/>
+      <w:numFmt w:val="bullet"/>
+      <w:lvlText w:val="o"/>
+      <w:lvlJc w:val="left"/>
+      <w:pPr>
+        <w:ind w:left="6469" w:hanging="360"/>
+      </w:pPr>
+      <w:rPr>
+        <w:rFonts w:ascii="Courier New" w:hAnsi="Courier New" w:cs="Courier New" w:hint="default"/>
+      </w:rPr>
+    </w:lvl>
+    <w:lvl w:ilvl="8" w:tplc="0C0A0005" w:tentative="1">
+      <w:start w:val="1"/>
+      <w:numFmt w:val="bullet"/>
+      <w:lvlText w:val=""/>
+      <w:lvlJc w:val="left"/>
+      <w:pPr>
+        <w:ind w:left="7189" w:hanging="360"/>
+      </w:pPr>
+      <w:rPr>
+        <w:rFonts w:ascii="Wingdings" w:hAnsi="Wingdings" w:hint="default"/>
+      </w:rPr>
+    </w:lvl>
+  </w:abstractNum>
+  <w:abstractNum w:abstractNumId="2" w15:restartNumberingAfterBreak="0">
     <w:nsid w:val="0B6A13AD"/>
     <w:multiLevelType w:val="hybridMultilevel"/>
     <w:tmpl w:val="2C6816D6"/>
@@ -394,7 +1777,7 @@
       </w:rPr>
     </w:lvl>
   </w:abstractNum>
-  <w:abstractNum w:abstractNumId="1" w15:restartNumberingAfterBreak="0">
+  <w:abstractNum w:abstractNumId="3" w15:restartNumberingAfterBreak="0">
     <w:nsid w:val="1C4A6B18"/>
     <w:multiLevelType w:val="hybridMultilevel"/>
     <w:tmpl w:val="686EE1FE"/>
@@ -507,120 +1890,119 @@
       </w:rPr>
     </w:lvl>
   </w:abstractNum>
-  <w:abstractNum w:abstractNumId="2" w15:restartNumberingAfterBreak="0">
+  <w:abstractNum w:abstractNumId="4" w15:restartNumberingAfterBreak="0">
     <w:nsid w:val="27FD5AB2"/>
     <w:multiLevelType w:val="hybridMultilevel"/>
-    <w:tmpl w:val="3D3CAE80"/>
-    <w:lvl w:ilvl="0" w:tplc="0C0A0001">
+    <w:tmpl w:val="C9D45732"/>
+    <w:lvl w:ilvl="0" w:tplc="99443D4E">
+      <w:numFmt w:val="bullet"/>
+      <w:lvlText w:val="-"/>
+      <w:lvlJc w:val="left"/>
+      <w:pPr>
+        <w:ind w:left="720" w:hanging="360"/>
+      </w:pPr>
+      <w:rPr>
+        <w:rFonts w:ascii="Calibri" w:eastAsiaTheme="minorEastAsia" w:hAnsi="Calibri" w:cs="Calibri" w:hint="default"/>
+      </w:rPr>
+    </w:lvl>
+    <w:lvl w:ilvl="1" w:tplc="0C0A0003" w:tentative="1">
+      <w:start w:val="1"/>
+      <w:numFmt w:val="bullet"/>
+      <w:lvlText w:val="o"/>
+      <w:lvlJc w:val="left"/>
+      <w:pPr>
+        <w:ind w:left="1440" w:hanging="360"/>
+      </w:pPr>
+      <w:rPr>
+        <w:rFonts w:ascii="Courier New" w:hAnsi="Courier New" w:cs="Courier New" w:hint="default"/>
+      </w:rPr>
+    </w:lvl>
+    <w:lvl w:ilvl="2" w:tplc="0C0A0005" w:tentative="1">
+      <w:start w:val="1"/>
+      <w:numFmt w:val="bullet"/>
+      <w:lvlText w:val=""/>
+      <w:lvlJc w:val="left"/>
+      <w:pPr>
+        <w:ind w:left="2160" w:hanging="360"/>
+      </w:pPr>
+      <w:rPr>
+        <w:rFonts w:ascii="Wingdings" w:hAnsi="Wingdings" w:hint="default"/>
+      </w:rPr>
+    </w:lvl>
+    <w:lvl w:ilvl="3" w:tplc="0C0A0001" w:tentative="1">
       <w:start w:val="1"/>
       <w:numFmt w:val="bullet"/>
       <w:lvlText w:val=""/>
       <w:lvlJc w:val="left"/>
       <w:pPr>
-        <w:ind w:left="720" w:hanging="360"/>
+        <w:ind w:left="2880" w:hanging="360"/>
       </w:pPr>
       <w:rPr>
         <w:rFonts w:ascii="Symbol" w:hAnsi="Symbol" w:hint="default"/>
       </w:rPr>
     </w:lvl>
-    <w:lvl w:ilvl="1" w:tplc="0C0A0003" w:tentative="1">
+    <w:lvl w:ilvl="4" w:tplc="0C0A0003" w:tentative="1">
       <w:start w:val="1"/>
       <w:numFmt w:val="bullet"/>
       <w:lvlText w:val="o"/>
       <w:lvlJc w:val="left"/>
       <w:pPr>
-        <w:ind w:left="1440" w:hanging="360"/>
+        <w:ind w:left="3600" w:hanging="360"/>
       </w:pPr>
       <w:rPr>
         <w:rFonts w:ascii="Courier New" w:hAnsi="Courier New" w:cs="Courier New" w:hint="default"/>
       </w:rPr>
     </w:lvl>
-    <w:lvl w:ilvl="2" w:tplc="0C0A0005" w:tentative="1">
+    <w:lvl w:ilvl="5" w:tplc="0C0A0005" w:tentative="1">
       <w:start w:val="1"/>
       <w:numFmt w:val="bullet"/>
       <w:lvlText w:val=""/>
       <w:lvlJc w:val="left"/>
       <w:pPr>
-        <w:ind w:left="2160" w:hanging="360"/>
+        <w:ind w:left="4320" w:hanging="360"/>
       </w:pPr>
       <w:rPr>
         <w:rFonts w:ascii="Wingdings" w:hAnsi="Wingdings" w:hint="default"/>
       </w:rPr>
     </w:lvl>
-    <w:lvl w:ilvl="3" w:tplc="0C0A0001" w:tentative="1">
+    <w:lvl w:ilvl="6" w:tplc="0C0A0001" w:tentative="1">
       <w:start w:val="1"/>
       <w:numFmt w:val="bullet"/>
       <w:lvlText w:val=""/>
       <w:lvlJc w:val="left"/>
       <w:pPr>
-        <w:ind w:left="2880" w:hanging="360"/>
+        <w:ind w:left="5040" w:hanging="360"/>
       </w:pPr>
       <w:rPr>
         <w:rFonts w:ascii="Symbol" w:hAnsi="Symbol" w:hint="default"/>
       </w:rPr>
     </w:lvl>
-    <w:lvl w:ilvl="4" w:tplc="0C0A0003" w:tentative="1">
+    <w:lvl w:ilvl="7" w:tplc="0C0A0003" w:tentative="1">
       <w:start w:val="1"/>
       <w:numFmt w:val="bullet"/>
       <w:lvlText w:val="o"/>
       <w:lvlJc w:val="left"/>
       <w:pPr>
-        <w:ind w:left="3600" w:hanging="360"/>
+        <w:ind w:left="5760" w:hanging="360"/>
       </w:pPr>
       <w:rPr>
         <w:rFonts w:ascii="Courier New" w:hAnsi="Courier New" w:cs="Courier New" w:hint="default"/>
       </w:rPr>
     </w:lvl>
-    <w:lvl w:ilvl="5" w:tplc="0C0A0005" w:tentative="1">
+    <w:lvl w:ilvl="8" w:tplc="0C0A0005" w:tentative="1">
       <w:start w:val="1"/>
       <w:numFmt w:val="bullet"/>
       <w:lvlText w:val=""/>
       <w:lvlJc w:val="left"/>
       <w:pPr>
-        <w:ind w:left="4320" w:hanging="360"/>
+        <w:ind w:left="6480" w:hanging="360"/>
       </w:pPr>
       <w:rPr>
         <w:rFonts w:ascii="Wingdings" w:hAnsi="Wingdings" w:hint="default"/>
       </w:rPr>
     </w:lvl>
-    <w:lvl w:ilvl="6" w:tplc="0C0A0001" w:tentative="1">
-      <w:start w:val="1"/>
-      <w:numFmt w:val="bullet"/>
-      <w:lvlText w:val=""/>
-      <w:lvlJc w:val="left"/>
-      <w:pPr>
-        <w:ind w:left="5040" w:hanging="360"/>
-      </w:pPr>
-      <w:rPr>
-        <w:rFonts w:ascii="Symbol" w:hAnsi="Symbol" w:hint="default"/>
-      </w:rPr>
-    </w:lvl>
-    <w:lvl w:ilvl="7" w:tplc="0C0A0003" w:tentative="1">
-      <w:start w:val="1"/>
-      <w:numFmt w:val="bullet"/>
-      <w:lvlText w:val="o"/>
-      <w:lvlJc w:val="left"/>
-      <w:pPr>
-        <w:ind w:left="5760" w:hanging="360"/>
-      </w:pPr>
-      <w:rPr>
-        <w:rFonts w:ascii="Courier New" w:hAnsi="Courier New" w:cs="Courier New" w:hint="default"/>
-      </w:rPr>
-    </w:lvl>
-    <w:lvl w:ilvl="8" w:tplc="0C0A0005" w:tentative="1">
-      <w:start w:val="1"/>
-      <w:numFmt w:val="bullet"/>
-      <w:lvlText w:val=""/>
-      <w:lvlJc w:val="left"/>
-      <w:pPr>
-        <w:ind w:left="6480" w:hanging="360"/>
-      </w:pPr>
-      <w:rPr>
-        <w:rFonts w:ascii="Wingdings" w:hAnsi="Wingdings" w:hint="default"/>
-      </w:rPr>
-    </w:lvl>
   </w:abstractNum>
-  <w:abstractNum w:abstractNumId="3" w15:restartNumberingAfterBreak="0">
+  <w:abstractNum w:abstractNumId="5" w15:restartNumberingAfterBreak="0">
     <w:nsid w:val="322212AF"/>
     <w:multiLevelType w:val="hybridMultilevel"/>
     <w:tmpl w:val="EA84650A"/>
@@ -732,7 +2114,7 @@
       </w:rPr>
     </w:lvl>
   </w:abstractNum>
-  <w:abstractNum w:abstractNumId="4" w15:restartNumberingAfterBreak="0">
+  <w:abstractNum w:abstractNumId="6" w15:restartNumberingAfterBreak="0">
     <w:nsid w:val="5EE71767"/>
     <w:multiLevelType w:val="hybridMultilevel"/>
     <w:tmpl w:val="F1EC8CBC"/>
@@ -845,7 +2227,7 @@
       </w:rPr>
     </w:lvl>
   </w:abstractNum>
-  <w:abstractNum w:abstractNumId="5" w15:restartNumberingAfterBreak="0">
+  <w:abstractNum w:abstractNumId="7" w15:restartNumberingAfterBreak="0">
     <w:nsid w:val="72673A54"/>
     <w:multiLevelType w:val="hybridMultilevel"/>
     <w:tmpl w:val="EC6EBB74"/>
@@ -931,7 +2313,7 @@
       </w:pPr>
     </w:lvl>
   </w:abstractNum>
-  <w:abstractNum w:abstractNumId="6" w15:restartNumberingAfterBreak="0">
+  <w:abstractNum w:abstractNumId="8" w15:restartNumberingAfterBreak="0">
     <w:nsid w:val="7B012297"/>
     <w:multiLevelType w:val="hybridMultilevel"/>
     <w:tmpl w:val="6D18A02E"/>
@@ -1017,26 +2399,147 @@
       </w:pPr>
     </w:lvl>
   </w:abstractNum>
+  <w:abstractNum w:abstractNumId="9" w15:restartNumberingAfterBreak="0">
+    <w:nsid w:val="7BB77C3B"/>
+    <w:multiLevelType w:val="hybridMultilevel"/>
+    <w:tmpl w:val="7B12F4F8"/>
+    <w:lvl w:ilvl="0" w:tplc="99443D4E">
+      <w:numFmt w:val="bullet"/>
+      <w:lvlText w:val="-"/>
+      <w:lvlJc w:val="left"/>
+      <w:pPr>
+        <w:ind w:left="720" w:hanging="360"/>
+      </w:pPr>
+      <w:rPr>
+        <w:rFonts w:ascii="Calibri" w:eastAsiaTheme="minorEastAsia" w:hAnsi="Calibri" w:cs="Calibri" w:hint="default"/>
+      </w:rPr>
+    </w:lvl>
+    <w:lvl w:ilvl="1" w:tplc="0C0A0003" w:tentative="1">
+      <w:start w:val="1"/>
+      <w:numFmt w:val="bullet"/>
+      <w:lvlText w:val="o"/>
+      <w:lvlJc w:val="left"/>
+      <w:pPr>
+        <w:ind w:left="1440" w:hanging="360"/>
+      </w:pPr>
+      <w:rPr>
+        <w:rFonts w:ascii="Courier New" w:hAnsi="Courier New" w:cs="Courier New" w:hint="default"/>
+      </w:rPr>
+    </w:lvl>
+    <w:lvl w:ilvl="2" w:tplc="0C0A0005" w:tentative="1">
+      <w:start w:val="1"/>
+      <w:numFmt w:val="bullet"/>
+      <w:lvlText w:val=""/>
+      <w:lvlJc w:val="left"/>
+      <w:pPr>
+        <w:ind w:left="2160" w:hanging="360"/>
+      </w:pPr>
+      <w:rPr>
+        <w:rFonts w:ascii="Wingdings" w:hAnsi="Wingdings" w:hint="default"/>
+      </w:rPr>
+    </w:lvl>
+    <w:lvl w:ilvl="3" w:tplc="0C0A0001" w:tentative="1">
+      <w:start w:val="1"/>
+      <w:numFmt w:val="bullet"/>
+      <w:lvlText w:val=""/>
+      <w:lvlJc w:val="left"/>
+      <w:pPr>
+        <w:ind w:left="2880" w:hanging="360"/>
+      </w:pPr>
+      <w:rPr>
+        <w:rFonts w:ascii="Symbol" w:hAnsi="Symbol" w:hint="default"/>
+      </w:rPr>
+    </w:lvl>
+    <w:lvl w:ilvl="4" w:tplc="0C0A0003" w:tentative="1">
+      <w:start w:val="1"/>
+      <w:numFmt w:val="bullet"/>
+      <w:lvlText w:val="o"/>
+      <w:lvlJc w:val="left"/>
+      <w:pPr>
+        <w:ind w:left="3600" w:hanging="360"/>
+      </w:pPr>
+      <w:rPr>
+        <w:rFonts w:ascii="Courier New" w:hAnsi="Courier New" w:cs="Courier New" w:hint="default"/>
+      </w:rPr>
+    </w:lvl>
+    <w:lvl w:ilvl="5" w:tplc="0C0A0005" w:tentative="1">
+      <w:start w:val="1"/>
+      <w:numFmt w:val="bullet"/>
+      <w:lvlText w:val=""/>
+      <w:lvlJc w:val="left"/>
+      <w:pPr>
+        <w:ind w:left="4320" w:hanging="360"/>
+      </w:pPr>
+      <w:rPr>
+        <w:rFonts w:ascii="Wingdings" w:hAnsi="Wingdings" w:hint="default"/>
+      </w:rPr>
+    </w:lvl>
+    <w:lvl w:ilvl="6" w:tplc="0C0A0001" w:tentative="1">
+      <w:start w:val="1"/>
+      <w:numFmt w:val="bullet"/>
+      <w:lvlText w:val=""/>
+      <w:lvlJc w:val="left"/>
+      <w:pPr>
+        <w:ind w:left="5040" w:hanging="360"/>
+      </w:pPr>
+      <w:rPr>
+        <w:rFonts w:ascii="Symbol" w:hAnsi="Symbol" w:hint="default"/>
+      </w:rPr>
+    </w:lvl>
+    <w:lvl w:ilvl="7" w:tplc="0C0A0003" w:tentative="1">
+      <w:start w:val="1"/>
+      <w:numFmt w:val="bullet"/>
+      <w:lvlText w:val="o"/>
+      <w:lvlJc w:val="left"/>
+      <w:pPr>
+        <w:ind w:left="5760" w:hanging="360"/>
+      </w:pPr>
+      <w:rPr>
+        <w:rFonts w:ascii="Courier New" w:hAnsi="Courier New" w:cs="Courier New" w:hint="default"/>
+      </w:rPr>
+    </w:lvl>
+    <w:lvl w:ilvl="8" w:tplc="0C0A0005" w:tentative="1">
+      <w:start w:val="1"/>
+      <w:numFmt w:val="bullet"/>
+      <w:lvlText w:val=""/>
+      <w:lvlJc w:val="left"/>
+      <w:pPr>
+        <w:ind w:left="6480" w:hanging="360"/>
+      </w:pPr>
+      <w:rPr>
+        <w:rFonts w:ascii="Wingdings" w:hAnsi="Wingdings" w:hint="default"/>
+      </w:rPr>
+    </w:lvl>
+  </w:abstractNum>
   <w:num w:numId="1" w16cid:durableId="135227928">
+    <w:abstractNumId w:val="7"/>
+  </w:num>
+  <w:num w:numId="2" w16cid:durableId="1606113640">
+    <w:abstractNumId w:val="4"/>
+  </w:num>
+  <w:num w:numId="3" w16cid:durableId="702636437">
     <w:abstractNumId w:val="5"/>
   </w:num>
-  <w:num w:numId="2" w16cid:durableId="1606113640">
+  <w:num w:numId="4" w16cid:durableId="149181131">
+    <w:abstractNumId w:val="8"/>
+  </w:num>
+  <w:num w:numId="5" w16cid:durableId="1205143924">
+    <w:abstractNumId w:val="6"/>
+  </w:num>
+  <w:num w:numId="6" w16cid:durableId="873736041">
+    <w:abstractNumId w:val="3"/>
+  </w:num>
+  <w:num w:numId="7" w16cid:durableId="1879776924">
     <w:abstractNumId w:val="2"/>
   </w:num>
-  <w:num w:numId="3" w16cid:durableId="702636437">
-    <w:abstractNumId w:val="3"/>
+  <w:num w:numId="8" w16cid:durableId="2054648746">
+    <w:abstractNumId w:val="0"/>
   </w:num>
-  <w:num w:numId="4" w16cid:durableId="149181131">
-    <w:abstractNumId w:val="6"/>
-  </w:num>
-  <w:num w:numId="5" w16cid:durableId="1205143924">
-    <w:abstractNumId w:val="4"/>
-  </w:num>
-  <w:num w:numId="6" w16cid:durableId="873736041">
+  <w:num w:numId="9" w16cid:durableId="1790931101">
     <w:abstractNumId w:val="1"/>
   </w:num>
-  <w:num w:numId="7" w16cid:durableId="1879776924">
-    <w:abstractNumId w:val="0"/>
+  <w:num w:numId="10" w16cid:durableId="1863930588">
+    <w:abstractNumId w:val="9"/>
   </w:num>
 </w:numbering>
 </file>
@@ -1843,4 +3346,278 @@
     </a:ext>
   </a:extLst>
 </a:theme>
+</file>
+
+<file path=customXml/item1.xml><?xml version="1.0" encoding="utf-8"?>
+<ct:contentTypeSchema xmlns:ct="http://schemas.microsoft.com/office/2006/metadata/contentType" xmlns:ma="http://schemas.microsoft.com/office/2006/metadata/properties/metaAttributes" ct:_="" ma:_="" ma:contentTypeName="Document" ma:contentTypeID="0x010100D0C6F2177954DC42BD680C90DD374611" ma:contentTypeVersion="13" ma:contentTypeDescription="Create a new document." ma:contentTypeScope="" ma:versionID="1badda110bad72bc79a135db99b2fa58">
+  <xsd:schema xmlns:xsd="http://www.w3.org/2001/XMLSchema" xmlns:xs="http://www.w3.org/2001/XMLSchema" xmlns:p="http://schemas.microsoft.com/office/2006/metadata/properties" xmlns:ns3="115faee4-d9a3-4744-8a6b-1312deab3221" xmlns:ns4="2f750520-f0c9-4242-b2af-4ed18e93ba2e" targetNamespace="http://schemas.microsoft.com/office/2006/metadata/properties" ma:root="true" ma:fieldsID="b11d0094a94f153a8fb55337065aa60e" ns3:_="" ns4:_="">
+    <xsd:import namespace="115faee4-d9a3-4744-8a6b-1312deab3221"/>
+    <xsd:import namespace="2f750520-f0c9-4242-b2af-4ed18e93ba2e"/>
+    <xsd:element name="properties">
+      <xsd:complexType>
+        <xsd:sequence>
+          <xsd:element name="documentManagement">
+            <xsd:complexType>
+              <xsd:all>
+                <xsd:element ref="ns3:SharedWithUsers" minOccurs="0"/>
+                <xsd:element ref="ns3:SharedWithDetails" minOccurs="0"/>
+                <xsd:element ref="ns3:SharingHintHash" minOccurs="0"/>
+                <xsd:element ref="ns4:MediaServiceMetadata" minOccurs="0"/>
+                <xsd:element ref="ns4:MediaServiceFastMetadata" minOccurs="0"/>
+                <xsd:element ref="ns4:MediaServiceAutoTags" minOccurs="0"/>
+                <xsd:element ref="ns4:MediaServiceOCR" minOccurs="0"/>
+                <xsd:element ref="ns4:MediaServiceGenerationTime" minOccurs="0"/>
+                <xsd:element ref="ns4:MediaServiceEventHashCode" minOccurs="0"/>
+                <xsd:element ref="ns4:MediaServiceDateTaken" minOccurs="0"/>
+                <xsd:element ref="ns4:MediaServiceAutoKeyPoints" minOccurs="0"/>
+                <xsd:element ref="ns4:MediaServiceKeyPoints" minOccurs="0"/>
+                <xsd:element ref="ns4:MediaLengthInSeconds" minOccurs="0"/>
+              </xsd:all>
+            </xsd:complexType>
+          </xsd:element>
+        </xsd:sequence>
+      </xsd:complexType>
+    </xsd:element>
+  </xsd:schema>
+  <xsd:schema xmlns:xsd="http://www.w3.org/2001/XMLSchema" xmlns:xs="http://www.w3.org/2001/XMLSchema" xmlns:dms="http://schemas.microsoft.com/office/2006/documentManagement/types" xmlns:pc="http://schemas.microsoft.com/office/infopath/2007/PartnerControls" targetNamespace="115faee4-d9a3-4744-8a6b-1312deab3221" elementFormDefault="qualified">
+    <xsd:import namespace="http://schemas.microsoft.com/office/2006/documentManagement/types"/>
+    <xsd:import namespace="http://schemas.microsoft.com/office/infopath/2007/PartnerControls"/>
+    <xsd:element name="SharedWithUsers" ma:index="8" nillable="true" ma:displayName="Shared With" ma:internalName="SharedWithUsers" ma:readOnly="true">
+      <xsd:complexType>
+        <xsd:complexContent>
+          <xsd:extension base="dms:UserMulti">
+            <xsd:sequence>
+              <xsd:element name="UserInfo" minOccurs="0" maxOccurs="unbounded">
+                <xsd:complexType>
+                  <xsd:sequence>
+                    <xsd:element name="DisplayName" type="xsd:string" minOccurs="0"/>
+                    <xsd:element name="AccountId" type="dms:UserId" minOccurs="0" nillable="true"/>
+                    <xsd:element name="AccountType" type="xsd:string" minOccurs="0"/>
+                  </xsd:sequence>
+                </xsd:complexType>
+              </xsd:element>
+            </xsd:sequence>
+          </xsd:extension>
+        </xsd:complexContent>
+      </xsd:complexType>
+    </xsd:element>
+    <xsd:element name="SharedWithDetails" ma:index="9" nillable="true" ma:displayName="Shared With Details" ma:internalName="SharedWithDetails" ma:readOnly="true">
+      <xsd:simpleType>
+        <xsd:restriction base="dms:Note">
+          <xsd:maxLength value="255"/>
+        </xsd:restriction>
+      </xsd:simpleType>
+    </xsd:element>
+    <xsd:element name="SharingHintHash" ma:index="10" nillable="true" ma:displayName="Sharing Hint Hash" ma:hidden="true" ma:internalName="SharingHintHash" ma:readOnly="true">
+      <xsd:simpleType>
+        <xsd:restriction base="dms:Text"/>
+      </xsd:simpleType>
+    </xsd:element>
+  </xsd:schema>
+  <xsd:schema xmlns:xsd="http://www.w3.org/2001/XMLSchema" xmlns:xs="http://www.w3.org/2001/XMLSchema" xmlns:dms="http://schemas.microsoft.com/office/2006/documentManagement/types" xmlns:pc="http://schemas.microsoft.com/office/infopath/2007/PartnerControls" targetNamespace="2f750520-f0c9-4242-b2af-4ed18e93ba2e" elementFormDefault="qualified">
+    <xsd:import namespace="http://schemas.microsoft.com/office/2006/documentManagement/types"/>
+    <xsd:import namespace="http://schemas.microsoft.com/office/infopath/2007/PartnerControls"/>
+    <xsd:element name="MediaServiceMetadata" ma:index="11" nillable="true" ma:displayName="MediaServiceMetadata" ma:hidden="true" ma:internalName="MediaServiceMetadata" ma:readOnly="true">
+      <xsd:simpleType>
+        <xsd:restriction base="dms:Note"/>
+      </xsd:simpleType>
+    </xsd:element>
+    <xsd:element name="MediaServiceFastMetadata" ma:index="12" nillable="true" ma:displayName="MediaServiceFastMetadata" ma:hidden="true" ma:internalName="MediaServiceFastMetadata" ma:readOnly="true">
+      <xsd:simpleType>
+        <xsd:restriction base="dms:Note"/>
+      </xsd:simpleType>
+    </xsd:element>
+    <xsd:element name="MediaServiceAutoTags" ma:index="13" nillable="true" ma:displayName="Tags" ma:internalName="MediaServiceAutoTags" ma:readOnly="true">
+      <xsd:simpleType>
+        <xsd:restriction base="dms:Text"/>
+      </xsd:simpleType>
+    </xsd:element>
+    <xsd:element name="MediaServiceOCR" ma:index="14" nillable="true" ma:displayName="Extracted Text" ma:internalName="MediaServiceOCR" ma:readOnly="true">
+      <xsd:simpleType>
+        <xsd:restriction base="dms:Note">
+          <xsd:maxLength value="255"/>
+        </xsd:restriction>
+      </xsd:simpleType>
+    </xsd:element>
+    <xsd:element name="MediaServiceGenerationTime" ma:index="15" nillable="true" ma:displayName="MediaServiceGenerationTime" ma:hidden="true" ma:internalName="MediaServiceGenerationTime" ma:readOnly="true">
+      <xsd:simpleType>
+        <xsd:restriction base="dms:Text"/>
+      </xsd:simpleType>
+    </xsd:element>
+    <xsd:element name="MediaServiceEventHashCode" ma:index="16" nillable="true" ma:displayName="MediaServiceEventHashCode" ma:hidden="true" ma:internalName="MediaServiceEventHashCode" ma:readOnly="true">
+      <xsd:simpleType>
+        <xsd:restriction base="dms:Text"/>
+      </xsd:simpleType>
+    </xsd:element>
+    <xsd:element name="MediaServiceDateTaken" ma:index="17" nillable="true" ma:displayName="MediaServiceDateTaken" ma:hidden="true" ma:internalName="MediaServiceDateTaken" ma:readOnly="true">
+      <xsd:simpleType>
+        <xsd:restriction base="dms:Text"/>
+      </xsd:simpleType>
+    </xsd:element>
+    <xsd:element name="MediaServiceAutoKeyPoints" ma:index="18" nillable="true" ma:displayName="MediaServiceAutoKeyPoints" ma:hidden="true" ma:internalName="MediaServiceAutoKeyPoints" ma:readOnly="true">
+      <xsd:simpleType>
+        <xsd:restriction base="dms:Note"/>
+      </xsd:simpleType>
+    </xsd:element>
+    <xsd:element name="MediaServiceKeyPoints" ma:index="19" nillable="true" ma:displayName="KeyPoints" ma:internalName="MediaServiceKeyPoints" ma:readOnly="true">
+      <xsd:simpleType>
+        <xsd:restriction base="dms:Note">
+          <xsd:maxLength value="255"/>
+        </xsd:restriction>
+      </xsd:simpleType>
+    </xsd:element>
+    <xsd:element name="MediaLengthInSeconds" ma:index="20" nillable="true" ma:displayName="Length (seconds)" ma:internalName="MediaLengthInSeconds" ma:readOnly="true">
+      <xsd:simpleType>
+        <xsd:restriction base="dms:Unknown"/>
+      </xsd:simpleType>
+    </xsd:element>
+  </xsd:schema>
+  <xsd:schema xmlns="http://schemas.openxmlformats.org/package/2006/metadata/core-properties" xmlns:xsd="http://www.w3.org/2001/XMLSchema" xmlns:xsi="http://www.w3.org/2001/XMLSchema-instance" xmlns:dc="http://purl.org/dc/elements/1.1/" xmlns:dcterms="http://purl.org/dc/terms/" xmlns:odoc="http://schemas.microsoft.com/internal/obd" targetNamespace="http://schemas.openxmlformats.org/package/2006/metadata/core-properties" elementFormDefault="qualified" attributeFormDefault="unqualified" blockDefault="#all">
+    <xsd:import namespace="http://purl.org/dc/elements/1.1/" schemaLocation="http://dublincore.org/schemas/xmls/qdc/2003/04/02/dc.xsd"/>
+    <xsd:import namespace="http://purl.org/dc/terms/" schemaLocation="http://dublincore.org/schemas/xmls/qdc/2003/04/02/dcterms.xsd"/>
+    <xsd:element name="coreProperties" type="CT_coreProperties"/>
+    <xsd:complexType name="CT_coreProperties">
+      <xsd:all>
+        <xsd:element ref="dc:creator" minOccurs="0" maxOccurs="1"/>
+        <xsd:element ref="dcterms:created" minOccurs="0" maxOccurs="1"/>
+        <xsd:element ref="dc:identifier" minOccurs="0" maxOccurs="1"/>
+        <xsd:element name="contentType" minOccurs="0" maxOccurs="1" type="xsd:string" ma:index="0" ma:displayName="Content Type"/>
+        <xsd:element ref="dc:title" minOccurs="0" maxOccurs="1" ma:index="4" ma:displayName="Title"/>
+        <xsd:element ref="dc:subject" minOccurs="0" maxOccurs="1"/>
+        <xsd:element ref="dc:description" minOccurs="0" maxOccurs="1"/>
+        <xsd:element name="keywords" minOccurs="0" maxOccurs="1" type="xsd:string"/>
+        <xsd:element ref="dc:language" minOccurs="0" maxOccurs="1"/>
+        <xsd:element name="category" minOccurs="0" maxOccurs="1" type="xsd:string"/>
+        <xsd:element name="version" minOccurs="0" maxOccurs="1" type="xsd:string"/>
+        <xsd:element name="revision" minOccurs="0" maxOccurs="1" type="xsd:string">
+          <xsd:annotation>
+            <xsd:documentation>
+                        This value indicates the number of saves or revisions. The application is responsible for updating this value after each revision.
+                    </xsd:documentation>
+          </xsd:annotation>
+        </xsd:element>
+        <xsd:element name="lastModifiedBy" minOccurs="0" maxOccurs="1" type="xsd:string"/>
+        <xsd:element ref="dcterms:modified" minOccurs="0" maxOccurs="1"/>
+        <xsd:element name="contentStatus" minOccurs="0" maxOccurs="1" type="xsd:string"/>
+      </xsd:all>
+    </xsd:complexType>
+  </xsd:schema>
+  <xs:schema xmlns:pc="http://schemas.microsoft.com/office/infopath/2007/PartnerControls" xmlns:xs="http://www.w3.org/2001/XMLSchema" targetNamespace="http://schemas.microsoft.com/office/infopath/2007/PartnerControls" elementFormDefault="qualified" attributeFormDefault="unqualified">
+    <xs:element name="Person">
+      <xs:complexType>
+        <xs:sequence>
+          <xs:element ref="pc:DisplayName" minOccurs="0"/>
+          <xs:element ref="pc:AccountId" minOccurs="0"/>
+          <xs:element ref="pc:AccountType" minOccurs="0"/>
+        </xs:sequence>
+      </xs:complexType>
+    </xs:element>
+    <xs:element name="DisplayName" type="xs:string"/>
+    <xs:element name="AccountId" type="xs:string"/>
+    <xs:element name="AccountType" type="xs:string"/>
+    <xs:element name="BDCAssociatedEntity">
+      <xs:complexType>
+        <xs:sequence>
+          <xs:element ref="pc:BDCEntity" minOccurs="0" maxOccurs="unbounded"/>
+        </xs:sequence>
+        <xs:attribute ref="pc:EntityNamespace"/>
+        <xs:attribute ref="pc:EntityName"/>
+        <xs:attribute ref="pc:SystemInstanceName"/>
+        <xs:attribute ref="pc:AssociationName"/>
+      </xs:complexType>
+    </xs:element>
+    <xs:attribute name="EntityNamespace" type="xs:string"/>
+    <xs:attribute name="EntityName" type="xs:string"/>
+    <xs:attribute name="SystemInstanceName" type="xs:string"/>
+    <xs:attribute name="AssociationName" type="xs:string"/>
+    <xs:element name="BDCEntity">
+      <xs:complexType>
+        <xs:sequence>
+          <xs:element ref="pc:EntityDisplayName" minOccurs="0"/>
+          <xs:element ref="pc:EntityInstanceReference" minOccurs="0"/>
+          <xs:element ref="pc:EntityId1" minOccurs="0"/>
+          <xs:element ref="pc:EntityId2" minOccurs="0"/>
+          <xs:element ref="pc:EntityId3" minOccurs="0"/>
+          <xs:element ref="pc:EntityId4" minOccurs="0"/>
+          <xs:element ref="pc:EntityId5" minOccurs="0"/>
+        </xs:sequence>
+      </xs:complexType>
+    </xs:element>
+    <xs:element name="EntityDisplayName" type="xs:string"/>
+    <xs:element name="EntityInstanceReference" type="xs:string"/>
+    <xs:element name="EntityId1" type="xs:string"/>
+    <xs:element name="EntityId2" type="xs:string"/>
+    <xs:element name="EntityId3" type="xs:string"/>
+    <xs:element name="EntityId4" type="xs:string"/>
+    <xs:element name="EntityId5" type="xs:string"/>
+    <xs:element name="Terms">
+      <xs:complexType>
+        <xs:sequence>
+          <xs:element ref="pc:TermInfo" minOccurs="0" maxOccurs="unbounded"/>
+        </xs:sequence>
+      </xs:complexType>
+    </xs:element>
+    <xs:element name="TermInfo">
+      <xs:complexType>
+        <xs:sequence>
+          <xs:element ref="pc:TermName" minOccurs="0"/>
+          <xs:element ref="pc:TermId" minOccurs="0"/>
+        </xs:sequence>
+      </xs:complexType>
+    </xs:element>
+    <xs:element name="TermName" type="xs:string"/>
+    <xs:element name="TermId" type="xs:string"/>
+  </xs:schema>
+</ct:contentTypeSchema>
+</file>
+
+<file path=customXml/item2.xml><?xml version="1.0" encoding="utf-8"?>
+<?mso-contentType ?>
+<FormTemplates xmlns="http://schemas.microsoft.com/sharepoint/v3/contenttype/forms">
+  <Display>DocumentLibraryForm</Display>
+  <Edit>DocumentLibraryForm</Edit>
+  <New>DocumentLibraryForm</New>
+</FormTemplates>
+</file>
+
+<file path=customXml/item3.xml><?xml version="1.0" encoding="utf-8"?>
+<p:properties xmlns:p="http://schemas.microsoft.com/office/2006/metadata/properties" xmlns:xsi="http://www.w3.org/2001/XMLSchema-instance" xmlns:pc="http://schemas.microsoft.com/office/infopath/2007/PartnerControls">
+  <documentManagement/>
+</p:properties>
+</file>
+
+<file path=customXml/itemProps1.xml><?xml version="1.0" encoding="utf-8"?>
+<ds:datastoreItem xmlns:ds="http://schemas.openxmlformats.org/officeDocument/2006/customXml" ds:itemID="{4CDE3D7B-EFB6-4B15-945C-0208622E65DF}">
+  <ds:schemaRefs>
+    <ds:schemaRef ds:uri="http://schemas.microsoft.com/office/2006/metadata/contentType"/>
+    <ds:schemaRef ds:uri="http://schemas.microsoft.com/office/2006/metadata/properties/metaAttributes"/>
+    <ds:schemaRef ds:uri="http://www.w3.org/2001/XMLSchema"/>
+    <ds:schemaRef ds:uri="http://schemas.microsoft.com/office/2006/metadata/properties"/>
+    <ds:schemaRef ds:uri="115faee4-d9a3-4744-8a6b-1312deab3221"/>
+    <ds:schemaRef ds:uri="2f750520-f0c9-4242-b2af-4ed18e93ba2e"/>
+    <ds:schemaRef ds:uri="http://schemas.microsoft.com/office/2006/documentManagement/types"/>
+    <ds:schemaRef ds:uri="http://schemas.microsoft.com/office/infopath/2007/PartnerControls"/>
+    <ds:schemaRef ds:uri="http://schemas.openxmlformats.org/package/2006/metadata/core-properties"/>
+    <ds:schemaRef ds:uri="http://purl.org/dc/elements/1.1/"/>
+    <ds:schemaRef ds:uri="http://purl.org/dc/terms/"/>
+    <ds:schemaRef ds:uri="http://schemas.microsoft.com/internal/obd"/>
+  </ds:schemaRefs>
+</ds:datastoreItem>
+</file>
+
+<file path=customXml/itemProps2.xml><?xml version="1.0" encoding="utf-8"?>
+<ds:datastoreItem xmlns:ds="http://schemas.openxmlformats.org/officeDocument/2006/customXml" ds:itemID="{36C3E626-BAAB-4917-8D20-1A18D4708848}">
+  <ds:schemaRefs>
+    <ds:schemaRef ds:uri="http://schemas.microsoft.com/sharepoint/v3/contenttype/forms"/>
+  </ds:schemaRefs>
+</ds:datastoreItem>
+</file>
+
+<file path=customXml/itemProps3.xml><?xml version="1.0" encoding="utf-8"?>
+<ds:datastoreItem xmlns:ds="http://schemas.openxmlformats.org/officeDocument/2006/customXml" ds:itemID="{70B88317-14DC-48C4-B343-EE8E795E0B71}">
+  <ds:schemaRefs>
+    <ds:schemaRef ds:uri="http://schemas.microsoft.com/office/2006/metadata/properties"/>
+    <ds:schemaRef ds:uri="http://schemas.microsoft.com/office/infopath/2007/PartnerControls"/>
+  </ds:schemaRefs>
+</ds:datastoreItem>
 </file>
</xml_diff>

<commit_message>
Added some description to the properties changed.
</commit_message>
<xml_diff>
--- a/Docs/OPTIMIZATION.docx
+++ b/Docs/OPTIMIZATION.docx
@@ -337,7 +337,25 @@
           <w:szCs w:val="28"/>
           <w:u w:val="single"/>
         </w:rPr>
-        <w:t>Change nº 1</w:t>
+        <w:t xml:space="preserve">Change </w:t>
+      </w:r>
+      <w:proofErr w:type="spellStart"/>
+      <w:r>
+        <w:rPr>
+          <w:sz w:val="28"/>
+          <w:szCs w:val="28"/>
+          <w:u w:val="single"/>
+        </w:rPr>
+        <w:t>nº</w:t>
+      </w:r>
+      <w:proofErr w:type="spellEnd"/>
+      <w:r>
+        <w:rPr>
+          <w:sz w:val="28"/>
+          <w:szCs w:val="28"/>
+          <w:u w:val="single"/>
+        </w:rPr>
+        <w:t xml:space="preserve"> 1</w:t>
       </w:r>
     </w:p>
     <w:p>
@@ -1060,9 +1078,23 @@
       </w:pPr>
       <w:r>
         <w:rPr>
-          <w:lang w:val="en-US"/>
-        </w:rPr>
-        <w:t>Optimization: Disabled -&gt; Maximum Optimization (Favor Speed)</w:t>
+          <w:b/>
+          <w:bCs/>
+          <w:lang w:val="en-US"/>
+        </w:rPr>
+        <w:t>Optimization</w:t>
+      </w:r>
+      <w:r>
+        <w:rPr>
+          <w:lang w:val="en-US"/>
+        </w:rPr>
+        <w:t>: Disabled -&gt; Maximum Optimization (Favor Speed</w:t>
+      </w:r>
+      <w:r>
+        <w:rPr>
+          <w:lang w:val="en-US"/>
+        </w:rPr>
+        <w:t>)</w:t>
       </w:r>
     </w:p>
     <w:p>
@@ -1078,9 +1110,23 @@
       </w:pPr>
       <w:r>
         <w:rPr>
-          <w:lang w:val="en-US"/>
-        </w:rPr>
-        <w:t>Inline Function Expansion: Disabled -&gt; Any Suitable</w:t>
+          <w:b/>
+          <w:bCs/>
+          <w:lang w:val="en-US"/>
+        </w:rPr>
+        <w:t>Inline Function Expansion</w:t>
+      </w:r>
+      <w:r>
+        <w:rPr>
+          <w:lang w:val="en-US"/>
+        </w:rPr>
+        <w:t>: Disabled -&gt; Any Suitable</w:t>
+      </w:r>
+      <w:r>
+        <w:rPr>
+          <w:lang w:val="en-US"/>
+        </w:rPr>
+        <w:t>. With this option we can speed up the execution by eliminating function call overhead and is useful for functions that are frequently called.</w:t>
       </w:r>
     </w:p>
     <w:p>
@@ -1096,9 +1142,23 @@
       </w:pPr>
       <w:r>
         <w:rPr>
-          <w:lang w:val="en-US"/>
-        </w:rPr>
-        <w:t>Favor Size or Speed: Neither -&gt; Favor fast code</w:t>
+          <w:b/>
+          <w:bCs/>
+          <w:lang w:val="en-US"/>
+        </w:rPr>
+        <w:t>Favor Size or Speed</w:t>
+      </w:r>
+      <w:r>
+        <w:rPr>
+          <w:lang w:val="en-US"/>
+        </w:rPr>
+        <w:t>: Neither -&gt; Favor fast code</w:t>
+      </w:r>
+      <w:r>
+        <w:rPr>
+          <w:lang w:val="en-US"/>
+        </w:rPr>
+        <w:t>. The same as with the previous option, we specify that we care more about execution speed than code size.</w:t>
       </w:r>
     </w:p>
     <w:p>
@@ -1114,9 +1174,17 @@
       </w:pPr>
       <w:r>
         <w:rPr>
-          <w:lang w:val="en-US"/>
-        </w:rPr>
-        <w:t>Whole Program Optimization: No -&gt; Yes</w:t>
+          <w:b/>
+          <w:bCs/>
+          <w:lang w:val="en-US"/>
+        </w:rPr>
+        <w:t>Whole Program Optimization</w:t>
+      </w:r>
+      <w:r>
+        <w:rPr>
+          <w:lang w:val="en-US"/>
+        </w:rPr>
+        <w:t>: No -&gt; Yes</w:t>
       </w:r>
     </w:p>
     <w:p>
@@ -1132,9 +1200,23 @@
       </w:pPr>
       <w:r>
         <w:rPr>
-          <w:lang w:val="en-US"/>
-        </w:rPr>
-        <w:t>Struct Member Alignment: 2 bytes -&gt; 4 bytes</w:t>
+          <w:b/>
+          <w:bCs/>
+          <w:lang w:val="en-US"/>
+        </w:rPr>
+        <w:t>Struct Member Alignment</w:t>
+      </w:r>
+      <w:r>
+        <w:rPr>
+          <w:lang w:val="en-US"/>
+        </w:rPr>
+        <w:t>: 2 bytes -&gt; 4 bytes</w:t>
+      </w:r>
+      <w:r>
+        <w:rPr>
+          <w:lang w:val="en-US"/>
+        </w:rPr>
+        <w:t>. This way the alignment adjusts better to the variable type we use like int or floats (one of the next changes is going to be to change all the doubles to floats).</w:t>
       </w:r>
     </w:p>
     <w:p>
@@ -1150,9 +1232,17 @@
       </w:pPr>
       <w:r>
         <w:rPr>
-          <w:lang w:val="en-US"/>
-        </w:rPr>
-        <w:t>Enable Parallel Code Generation: No -&gt; Yes</w:t>
+          <w:b/>
+          <w:bCs/>
+          <w:lang w:val="en-US"/>
+        </w:rPr>
+        <w:t>Enable Parallel Code Generation</w:t>
+      </w:r>
+      <w:r>
+        <w:rPr>
+          <w:lang w:val="en-US"/>
+        </w:rPr>
+        <w:t>: No -&gt; Yes</w:t>
       </w:r>
     </w:p>
     <w:p>
@@ -1168,9 +1258,23 @@
       </w:pPr>
       <w:r>
         <w:rPr>
-          <w:lang w:val="en-US"/>
-        </w:rPr>
-        <w:t>Enable Enhanced Instruction Set: Not Set -&gt; Streaming SIMD Extensions (SSE)</w:t>
+          <w:b/>
+          <w:bCs/>
+          <w:lang w:val="en-US"/>
+        </w:rPr>
+        <w:t>Enable Enhanced Instruction Set</w:t>
+      </w:r>
+      <w:r>
+        <w:rPr>
+          <w:lang w:val="en-US"/>
+        </w:rPr>
+        <w:t>: Not Set -&gt; Streaming SIMD Extensions (SSE)</w:t>
+      </w:r>
+      <w:r>
+        <w:rPr>
+          <w:lang w:val="en-US"/>
+        </w:rPr>
+        <w:t>. This is helpful since one of the other optimization changes is going to be based on SIMD’s SSE</w:t>
       </w:r>
     </w:p>
     <w:p>
@@ -1186,9 +1290,23 @@
       </w:pPr>
       <w:r>
         <w:rPr>
-          <w:lang w:val="en-US"/>
-        </w:rPr>
-        <w:t>Floating Point Model: Precise -&gt; Fast</w:t>
+          <w:b/>
+          <w:bCs/>
+          <w:lang w:val="en-US"/>
+        </w:rPr>
+        <w:t>Floating Point Model</w:t>
+      </w:r>
+      <w:r>
+        <w:rPr>
+          <w:lang w:val="en-US"/>
+        </w:rPr>
+        <w:t>: Precise -&gt; Fast</w:t>
+      </w:r>
+      <w:r>
+        <w:rPr>
+          <w:lang w:val="en-US"/>
+        </w:rPr>
+        <w:t>. Here we care more about floats being fast and not precise. The simulation uses a lot of float arithmetic, and this option saves a lot of CPU usage.</w:t>
       </w:r>
     </w:p>
     <w:p>
@@ -1204,9 +1322,23 @@
       </w:pPr>
       <w:r>
         <w:rPr>
-          <w:lang w:val="en-US"/>
-        </w:rPr>
-        <w:t>Enable Floating Point Exceptions: Yes -&gt; No</w:t>
+          <w:b/>
+          <w:bCs/>
+          <w:lang w:val="en-US"/>
+        </w:rPr>
+        <w:t>Enable Floating Point Exceptions</w:t>
+      </w:r>
+      <w:r>
+        <w:rPr>
+          <w:lang w:val="en-US"/>
+        </w:rPr>
+        <w:t>: Yes -&gt; No</w:t>
+      </w:r>
+      <w:r>
+        <w:rPr>
+          <w:lang w:val="en-US"/>
+        </w:rPr>
+        <w:t>. This option must be set in order to use the previous one.</w:t>
       </w:r>
     </w:p>
     <w:p>
@@ -1222,14 +1354,44 @@
       </w:pPr>
       <w:r>
         <w:rPr>
-          <w:lang w:val="en-US"/>
-        </w:rPr>
-        <w:t>Debug Information Format: Program Database for Edit and Continue -&gt; None</w:t>
+          <w:b/>
+          <w:bCs/>
+          <w:lang w:val="en-US"/>
+        </w:rPr>
+        <w:t>Debug Information Format</w:t>
+      </w:r>
+      <w:r>
+        <w:rPr>
+          <w:lang w:val="en-US"/>
+        </w:rPr>
+        <w:t>: Program Database for Edit and Continue -&gt; None</w:t>
+      </w:r>
+      <w:r>
+        <w:rPr>
+          <w:lang w:val="en-US"/>
+        </w:rPr>
+        <w:t>. For the optimization options to be set, this must be disabled.</w:t>
       </w:r>
     </w:p>
     <w:p>
       <w:pPr>
         <w:pStyle w:val="Prrafodelista"/>
+        <w:rPr>
+          <w:lang w:val="en-US"/>
+        </w:rPr>
+      </w:pPr>
+    </w:p>
+    <w:p>
+      <w:pPr>
+        <w:pStyle w:val="Prrafodelista"/>
+        <w:rPr>
+          <w:lang w:val="en-US"/>
+        </w:rPr>
+      </w:pPr>
+    </w:p>
+    <w:p>
+      <w:pPr>
+        <w:pStyle w:val="Prrafodelista"/>
         <w:ind w:left="0"/>
         <w:rPr>
           <w:lang w:val="en-US"/>
@@ -1239,6 +1401,7 @@
         <w:rPr>
           <w:lang w:val="en-US"/>
         </w:rPr>
+        <w:lastRenderedPageBreak/>
         <w:t>In the Linker field this are the changes that we made:</w:t>
       </w:r>
     </w:p>
@@ -1255,9 +1418,23 @@
       </w:pPr>
       <w:r>
         <w:rPr>
-          <w:lang w:val="en-US"/>
-        </w:rPr>
-        <w:t>Link Time Code Generation: Default -&gt; Use Link Time Code Generation</w:t>
+          <w:b/>
+          <w:bCs/>
+          <w:lang w:val="en-US"/>
+        </w:rPr>
+        <w:t>Link Time Code Generation</w:t>
+      </w:r>
+      <w:r>
+        <w:rPr>
+          <w:lang w:val="en-US"/>
+        </w:rPr>
+        <w:t>: Default -&gt; Use Link Time Code Generation</w:t>
+      </w:r>
+      <w:r>
+        <w:rPr>
+          <w:lang w:val="en-US"/>
+        </w:rPr>
+        <w:t>. This option must be set in order to use the Whole Program Optimization one.</w:t>
       </w:r>
     </w:p>
     <w:p>
@@ -1273,9 +1450,17 @@
       </w:pPr>
       <w:r>
         <w:rPr>
-          <w:lang w:val="en-US"/>
-        </w:rPr>
-        <w:t>References: No -&gt; Yes</w:t>
+          <w:b/>
+          <w:bCs/>
+          <w:lang w:val="en-US"/>
+        </w:rPr>
+        <w:t>References</w:t>
+      </w:r>
+      <w:r>
+        <w:rPr>
+          <w:lang w:val="en-US"/>
+        </w:rPr>
+        <w:t>: No -&gt; Yes</w:t>
       </w:r>
     </w:p>
     <w:p>
@@ -1291,17 +1476,83 @@
       </w:pPr>
       <w:r>
         <w:rPr>
+          <w:b/>
+          <w:bCs/>
           <w:noProof/>
           <w:lang w:val="en-US"/>
         </w:rPr>
         <w:drawing>
-          <wp:anchor distT="0" distB="0" distL="114300" distR="114300" simplePos="0" relativeHeight="251809280" behindDoc="0" locked="0" layoutInCell="1" allowOverlap="1" wp14:anchorId="1AE47650" wp14:editId="32CE5D19">
+          <wp:anchor distT="0" distB="0" distL="114300" distR="114300" simplePos="0" relativeHeight="251808256" behindDoc="0" locked="0" layoutInCell="1" allowOverlap="1" wp14:anchorId="16262AA6" wp14:editId="0CA1EC30">
             <wp:simplePos x="0" y="0"/>
             <wp:positionH relativeFrom="column">
-              <wp:posOffset>2743835</wp:posOffset>
+              <wp:posOffset>2854960</wp:posOffset>
             </wp:positionH>
             <wp:positionV relativeFrom="paragraph">
-              <wp:posOffset>189230</wp:posOffset>
+              <wp:posOffset>219227</wp:posOffset>
+            </wp:positionV>
+            <wp:extent cx="2269025" cy="461176"/>
+            <wp:effectExtent l="0" t="0" r="0" b="0"/>
+            <wp:wrapTopAndBottom/>
+            <wp:docPr id="25" name="Imagen 25" descr="Captura de pantalla de computadora&#10;&#10;Descripción generada automáticamente"/>
+            <wp:cNvGraphicFramePr>
+              <a:graphicFrameLocks xmlns:a="http://schemas.openxmlformats.org/drawingml/2006/main" noChangeAspect="1"/>
+            </wp:cNvGraphicFramePr>
+            <a:graphic xmlns:a="http://schemas.openxmlformats.org/drawingml/2006/main">
+              <a:graphicData uri="http://schemas.openxmlformats.org/drawingml/2006/picture">
+                <pic:pic xmlns:pic="http://schemas.openxmlformats.org/drawingml/2006/picture">
+                  <pic:nvPicPr>
+                    <pic:cNvPr id="25" name="Imagen 25" descr="Captura de pantalla de computadora&#10;&#10;Descripción generada automáticamente"/>
+                    <pic:cNvPicPr/>
+                  </pic:nvPicPr>
+                  <pic:blipFill rotWithShape="1">
+                    <a:blip r:embed="rId12">
+                      <a:extLst>
+                        <a:ext uri="{28A0092B-C50C-407E-A947-70E740481C1C}">
+                          <a14:useLocalDpi xmlns:a14="http://schemas.microsoft.com/office/drawing/2010/main" val="0"/>
+                        </a:ext>
+                      </a:extLst>
+                    </a:blip>
+                    <a:srcRect l="14546" t="21300" r="76908" b="72523"/>
+                    <a:stretch/>
+                  </pic:blipFill>
+                  <pic:spPr bwMode="auto">
+                    <a:xfrm>
+                      <a:off x="0" y="0"/>
+                      <a:ext cx="2269025" cy="461176"/>
+                    </a:xfrm>
+                    <a:prstGeom prst="rect">
+                      <a:avLst/>
+                    </a:prstGeom>
+                    <a:ln>
+                      <a:noFill/>
+                    </a:ln>
+                    <a:extLst>
+                      <a:ext uri="{53640926-AAD7-44D8-BBD7-CCE9431645EC}">
+                        <a14:shadowObscured xmlns:a14="http://schemas.microsoft.com/office/drawing/2010/main"/>
+                      </a:ext>
+                    </a:extLst>
+                  </pic:spPr>
+                </pic:pic>
+              </a:graphicData>
+            </a:graphic>
+          </wp:anchor>
+        </w:drawing>
+      </w:r>
+      <w:r>
+        <w:rPr>
+          <w:b/>
+          <w:bCs/>
+          <w:noProof/>
+          <w:lang w:val="en-US"/>
+        </w:rPr>
+        <w:drawing>
+          <wp:anchor distT="0" distB="0" distL="114300" distR="114300" simplePos="0" relativeHeight="251809280" behindDoc="0" locked="0" layoutInCell="1" allowOverlap="1" wp14:anchorId="1AE47650" wp14:editId="3AF85736">
+            <wp:simplePos x="0" y="0"/>
+            <wp:positionH relativeFrom="column">
+              <wp:posOffset>287238</wp:posOffset>
+            </wp:positionH>
+            <wp:positionV relativeFrom="paragraph">
+              <wp:posOffset>216526</wp:posOffset>
             </wp:positionV>
             <wp:extent cx="2176780" cy="452755"/>
             <wp:effectExtent l="0" t="0" r="0" b="4445"/>
@@ -1318,7 +1569,7 @@
                     <pic:cNvPicPr/>
                   </pic:nvPicPr>
                   <pic:blipFill rotWithShape="1">
-                    <a:blip r:embed="rId12">
+                    <a:blip r:embed="rId13">
                       <a:extLst>
                         <a:ext uri="{28A0092B-C50C-407E-A947-70E740481C1C}">
                           <a14:useLocalDpi xmlns:a14="http://schemas.microsoft.com/office/drawing/2010/main" val="0"/>
@@ -1356,71 +1607,17 @@
       </w:r>
       <w:r>
         <w:rPr>
-          <w:noProof/>
-          <w:lang w:val="en-US"/>
-        </w:rPr>
-        <w:drawing>
-          <wp:anchor distT="0" distB="0" distL="114300" distR="114300" simplePos="0" relativeHeight="251808256" behindDoc="0" locked="0" layoutInCell="1" allowOverlap="1" wp14:anchorId="16262AA6" wp14:editId="6A97327E">
-            <wp:simplePos x="0" y="0"/>
-            <wp:positionH relativeFrom="column">
-              <wp:posOffset>51309</wp:posOffset>
-            </wp:positionH>
-            <wp:positionV relativeFrom="paragraph">
-              <wp:posOffset>180975</wp:posOffset>
-            </wp:positionV>
-            <wp:extent cx="2269025" cy="461176"/>
-            <wp:effectExtent l="0" t="0" r="0" b="0"/>
-            <wp:wrapTopAndBottom/>
-            <wp:docPr id="25" name="Imagen 25" descr="Captura de pantalla de computadora&#10;&#10;Descripción generada automáticamente"/>
-            <wp:cNvGraphicFramePr>
-              <a:graphicFrameLocks xmlns:a="http://schemas.openxmlformats.org/drawingml/2006/main" noChangeAspect="1"/>
-            </wp:cNvGraphicFramePr>
-            <a:graphic xmlns:a="http://schemas.openxmlformats.org/drawingml/2006/main">
-              <a:graphicData uri="http://schemas.openxmlformats.org/drawingml/2006/picture">
-                <pic:pic xmlns:pic="http://schemas.openxmlformats.org/drawingml/2006/picture">
-                  <pic:nvPicPr>
-                    <pic:cNvPr id="25" name="Imagen 25" descr="Captura de pantalla de computadora&#10;&#10;Descripción generada automáticamente"/>
-                    <pic:cNvPicPr/>
-                  </pic:nvPicPr>
-                  <pic:blipFill rotWithShape="1">
-                    <a:blip r:embed="rId13">
-                      <a:extLst>
-                        <a:ext uri="{28A0092B-C50C-407E-A947-70E740481C1C}">
-                          <a14:useLocalDpi xmlns:a14="http://schemas.microsoft.com/office/drawing/2010/main" val="0"/>
-                        </a:ext>
-                      </a:extLst>
-                    </a:blip>
-                    <a:srcRect l="14546" t="21300" r="76908" b="72523"/>
-                    <a:stretch/>
-                  </pic:blipFill>
-                  <pic:spPr bwMode="auto">
-                    <a:xfrm>
-                      <a:off x="0" y="0"/>
-                      <a:ext cx="2269025" cy="461176"/>
-                    </a:xfrm>
-                    <a:prstGeom prst="rect">
-                      <a:avLst/>
-                    </a:prstGeom>
-                    <a:ln>
-                      <a:noFill/>
-                    </a:ln>
-                    <a:extLst>
-                      <a:ext uri="{53640926-AAD7-44D8-BBD7-CCE9431645EC}">
-                        <a14:shadowObscured xmlns:a14="http://schemas.microsoft.com/office/drawing/2010/main"/>
-                      </a:ext>
-                    </a:extLst>
-                  </pic:spPr>
-                </pic:pic>
-              </a:graphicData>
-            </a:graphic>
-          </wp:anchor>
-        </w:drawing>
-      </w:r>
-      <w:r>
-        <w:rPr>
-          <w:lang w:val="en-US"/>
-        </w:rPr>
-        <w:t>Enable COMDAT Folding: No -&gt; Yes</w:t>
+          <w:b/>
+          <w:bCs/>
+          <w:lang w:val="en-US"/>
+        </w:rPr>
+        <w:t>Enable COMDAT Folding</w:t>
+      </w:r>
+      <w:r>
+        <w:rPr>
+          <w:lang w:val="en-US"/>
+        </w:rPr>
+        <w:t>: No -&gt; Yes</w:t>
       </w:r>
     </w:p>
     <w:p>
@@ -1439,19 +1636,17 @@
           <w:lang w:val="en-US"/>
         </w:rPr>
       </w:pPr>
-      <w:proofErr w:type="gramStart"/>
-      <w:r>
-        <w:rPr>
-          <w:lang w:val="en-US"/>
-        </w:rPr>
-        <w:t>It can be seen that the</w:t>
-      </w:r>
-      <w:proofErr w:type="gramEnd"/>
-      <w:r>
-        <w:rPr>
-          <w:lang w:val="en-US"/>
-        </w:rPr>
-        <w:t xml:space="preserve"> frames have gone up, after the changes were made. </w:t>
+      <w:r>
+        <w:rPr>
+          <w:lang w:val="en-US"/>
+        </w:rPr>
+        <w:t xml:space="preserve">Here we can see how the fps </w:t>
+      </w:r>
+      <w:r>
+        <w:rPr>
+          <w:lang w:val="en-US"/>
+        </w:rPr>
+        <w:t xml:space="preserve">have gone up, after the changes were made. </w:t>
       </w:r>
     </w:p>
     <w:sectPr>
@@ -3349,6 +3544,21 @@
 </file>
 
 <file path=customXml/item1.xml><?xml version="1.0" encoding="utf-8"?>
+<p:properties xmlns:p="http://schemas.microsoft.com/office/2006/metadata/properties" xmlns:xsi="http://www.w3.org/2001/XMLSchema-instance" xmlns:pc="http://schemas.microsoft.com/office/infopath/2007/PartnerControls">
+  <documentManagement/>
+</p:properties>
+</file>
+
+<file path=customXml/item2.xml><?xml version="1.0" encoding="utf-8"?>
+<?mso-contentType ?>
+<FormTemplates xmlns="http://schemas.microsoft.com/sharepoint/v3/contenttype/forms">
+  <Display>DocumentLibraryForm</Display>
+  <Edit>DocumentLibraryForm</Edit>
+  <New>DocumentLibraryForm</New>
+</FormTemplates>
+</file>
+
+<file path=customXml/item3.xml><?xml version="1.0" encoding="utf-8"?>
 <ct:contentTypeSchema xmlns:ct="http://schemas.microsoft.com/office/2006/metadata/contentType" xmlns:ma="http://schemas.microsoft.com/office/2006/metadata/properties/metaAttributes" ct:_="" ma:_="" ma:contentTypeName="Document" ma:contentTypeID="0x010100D0C6F2177954DC42BD680C90DD374611" ma:contentTypeVersion="13" ma:contentTypeDescription="Create a new document." ma:contentTypeScope="" ma:versionID="1badda110bad72bc79a135db99b2fa58">
   <xsd:schema xmlns:xsd="http://www.w3.org/2001/XMLSchema" xmlns:xs="http://www.w3.org/2001/XMLSchema" xmlns:p="http://schemas.microsoft.com/office/2006/metadata/properties" xmlns:ns3="115faee4-d9a3-4744-8a6b-1312deab3221" xmlns:ns4="2f750520-f0c9-4242-b2af-4ed18e93ba2e" targetNamespace="http://schemas.microsoft.com/office/2006/metadata/properties" ma:root="true" ma:fieldsID="b11d0094a94f153a8fb55337065aa60e" ns3:_="" ns4:_="">
     <xsd:import namespace="115faee4-d9a3-4744-8a6b-1312deab3221"/>
@@ -3571,22 +3781,24 @@
 </ct:contentTypeSchema>
 </file>
 
-<file path=customXml/item2.xml><?xml version="1.0" encoding="utf-8"?>
-<?mso-contentType ?>
-<FormTemplates xmlns="http://schemas.microsoft.com/sharepoint/v3/contenttype/forms">
-  <Display>DocumentLibraryForm</Display>
-  <Edit>DocumentLibraryForm</Edit>
-  <New>DocumentLibraryForm</New>
-</FormTemplates>
+<file path=customXml/itemProps1.xml><?xml version="1.0" encoding="utf-8"?>
+<ds:datastoreItem xmlns:ds="http://schemas.openxmlformats.org/officeDocument/2006/customXml" ds:itemID="{70B88317-14DC-48C4-B343-EE8E795E0B71}">
+  <ds:schemaRefs>
+    <ds:schemaRef ds:uri="http://schemas.microsoft.com/office/2006/metadata/properties"/>
+    <ds:schemaRef ds:uri="http://schemas.microsoft.com/office/infopath/2007/PartnerControls"/>
+  </ds:schemaRefs>
+</ds:datastoreItem>
 </file>
 
-<file path=customXml/item3.xml><?xml version="1.0" encoding="utf-8"?>
-<p:properties xmlns:p="http://schemas.microsoft.com/office/2006/metadata/properties" xmlns:xsi="http://www.w3.org/2001/XMLSchema-instance" xmlns:pc="http://schemas.microsoft.com/office/infopath/2007/PartnerControls">
-  <documentManagement/>
-</p:properties>
+<file path=customXml/itemProps2.xml><?xml version="1.0" encoding="utf-8"?>
+<ds:datastoreItem xmlns:ds="http://schemas.openxmlformats.org/officeDocument/2006/customXml" ds:itemID="{36C3E626-BAAB-4917-8D20-1A18D4708848}">
+  <ds:schemaRefs>
+    <ds:schemaRef ds:uri="http://schemas.microsoft.com/sharepoint/v3/contenttype/forms"/>
+  </ds:schemaRefs>
+</ds:datastoreItem>
 </file>
 
-<file path=customXml/itemProps1.xml><?xml version="1.0" encoding="utf-8"?>
+<file path=customXml/itemProps3.xml><?xml version="1.0" encoding="utf-8"?>
 <ds:datastoreItem xmlns:ds="http://schemas.openxmlformats.org/officeDocument/2006/customXml" ds:itemID="{4CDE3D7B-EFB6-4B15-945C-0208622E65DF}">
   <ds:schemaRefs>
     <ds:schemaRef ds:uri="http://schemas.microsoft.com/office/2006/metadata/contentType"/>
@@ -3603,21 +3815,4 @@
     <ds:schemaRef ds:uri="http://schemas.microsoft.com/internal/obd"/>
   </ds:schemaRefs>
 </ds:datastoreItem>
-</file>
-
-<file path=customXml/itemProps2.xml><?xml version="1.0" encoding="utf-8"?>
-<ds:datastoreItem xmlns:ds="http://schemas.openxmlformats.org/officeDocument/2006/customXml" ds:itemID="{36C3E626-BAAB-4917-8D20-1A18D4708848}">
-  <ds:schemaRefs>
-    <ds:schemaRef ds:uri="http://schemas.microsoft.com/sharepoint/v3/contenttype/forms"/>
-  </ds:schemaRefs>
-</ds:datastoreItem>
-</file>
-
-<file path=customXml/itemProps3.xml><?xml version="1.0" encoding="utf-8"?>
-<ds:datastoreItem xmlns:ds="http://schemas.openxmlformats.org/officeDocument/2006/customXml" ds:itemID="{70B88317-14DC-48C4-B343-EE8E795E0B71}">
-  <ds:schemaRefs>
-    <ds:schemaRef ds:uri="http://schemas.microsoft.com/office/2006/metadata/properties"/>
-    <ds:schemaRef ds:uri="http://schemas.microsoft.com/office/infopath/2007/PartnerControls"/>
-  </ds:schemaRefs>
-</ds:datastoreItem>
 </file>
</xml_diff>

<commit_message>
updated the 3rd change
</commit_message>
<xml_diff>
--- a/Docs/OPTIMIZATION.docx
+++ b/Docs/OPTIMIZATION.docx
@@ -67,21 +67,7 @@
         <w:rPr>
           <w:lang w:val="en-US"/>
         </w:rPr>
-        <w:t>By looking at the CPU usage of the functions we have realized that the one that produces the bottleneck is the function “particle_</w:t>
-      </w:r>
-      <w:proofErr w:type="gramStart"/>
-      <w:r>
-        <w:rPr>
-          <w:lang w:val="en-US"/>
-        </w:rPr>
-        <w:t>at(</w:t>
-      </w:r>
-      <w:proofErr w:type="gramEnd"/>
-      <w:r>
-        <w:rPr>
-          <w:lang w:val="en-US"/>
-        </w:rPr>
-        <w:t xml:space="preserve">)”. It is as in the function it makes a for loop to access all the elements in a list, whose memory is not contiguous. Furthermore, all the project is done by using doubles when floats do the same job and waste less memory and resources. Besides, the project properties are not set so that the project is optimized and runs faster while being more efficient. </w:t>
+        <w:t xml:space="preserve">By looking at the CPU usage of the functions we have realized that the one that produces the bottleneck is the function “particle_at()”. It is as in the function it makes a for loop to access all the elements in a list, whose memory is not contiguous. Furthermore, all the project is done by using doubles when floats do the same job and waste less memory and resources. Besides, the project properties are not set so that the project is optimized and runs faster while being more efficient. </w:t>
       </w:r>
     </w:p>
     <w:p>
@@ -362,35 +348,7 @@
         <w:rPr>
           <w:lang w:val="en-US"/>
         </w:rPr>
-        <w:t xml:space="preserve">why the project was taking so long to run. Of course it was also due to the </w:t>
-      </w:r>
-      <w:proofErr w:type="spellStart"/>
-      <w:r>
-        <w:rPr>
-          <w:lang w:val="en-US"/>
-        </w:rPr>
-        <w:t>particles_</w:t>
-      </w:r>
-      <w:proofErr w:type="gramStart"/>
-      <w:r>
-        <w:rPr>
-          <w:lang w:val="en-US"/>
-        </w:rPr>
-        <w:t>at</w:t>
-      </w:r>
-      <w:proofErr w:type="spellEnd"/>
-      <w:r>
-        <w:rPr>
-          <w:lang w:val="en-US"/>
-        </w:rPr>
-        <w:t>(</w:t>
-      </w:r>
-      <w:proofErr w:type="gramEnd"/>
-      <w:r>
-        <w:rPr>
-          <w:lang w:val="en-US"/>
-        </w:rPr>
-        <w:t xml:space="preserve">) function, which every time that it was called was doing a for loop until the </w:t>
+        <w:t xml:space="preserve">why the project was taking so long to run. Of course it was also due to the particles_at() function, which every time that it was called was doing a for loop until the </w:t>
       </w:r>
       <w:r>
         <w:rPr>
@@ -445,35 +403,7 @@
         <w:rPr>
           <w:lang w:val="en-US"/>
         </w:rPr>
-        <w:t xml:space="preserve">completely discarding the </w:t>
-      </w:r>
-      <w:proofErr w:type="spellStart"/>
-      <w:r>
-        <w:rPr>
-          <w:lang w:val="en-US"/>
-        </w:rPr>
-        <w:t>particles_</w:t>
-      </w:r>
-      <w:proofErr w:type="gramStart"/>
-      <w:r>
-        <w:rPr>
-          <w:lang w:val="en-US"/>
-        </w:rPr>
-        <w:t>at</w:t>
-      </w:r>
-      <w:proofErr w:type="spellEnd"/>
-      <w:r>
-        <w:rPr>
-          <w:lang w:val="en-US"/>
-        </w:rPr>
-        <w:t>(</w:t>
-      </w:r>
-      <w:proofErr w:type="gramEnd"/>
-      <w:r>
-        <w:rPr>
-          <w:lang w:val="en-US"/>
-        </w:rPr>
-        <w:t>) function by dereferencing directly the memory inside the vector.</w:t>
+        <w:t>completely discarding the particles_at() function by dereferencing directly the memory inside the vector.</w:t>
       </w:r>
     </w:p>
     <w:p>
@@ -492,21 +422,7 @@
         <w:rPr>
           <w:lang w:val="en-US"/>
         </w:rPr>
-        <w:t xml:space="preserve">better than before </w:t>
-      </w:r>
-      <w:proofErr w:type="gramStart"/>
-      <w:r>
-        <w:rPr>
-          <w:lang w:val="en-US"/>
-        </w:rPr>
-        <w:t>and also</w:t>
-      </w:r>
-      <w:proofErr w:type="gramEnd"/>
-      <w:r>
-        <w:rPr>
-          <w:lang w:val="en-US"/>
-        </w:rPr>
-        <w:t xml:space="preserve">, just by looking at the profiler the change was visible. </w:t>
+        <w:t xml:space="preserve">better than before and also, just by looking at the profiler the change was visible. </w:t>
       </w:r>
       <w:r>
         <w:rPr>
@@ -531,21 +447,7 @@
         <w:rPr>
           <w:lang w:val="en-US"/>
         </w:rPr>
-        <w:t>time the function particle_</w:t>
-      </w:r>
-      <w:proofErr w:type="gramStart"/>
-      <w:r>
-        <w:rPr>
-          <w:lang w:val="en-US"/>
-        </w:rPr>
-        <w:t>at(</w:t>
-      </w:r>
-      <w:proofErr w:type="gramEnd"/>
-      <w:r>
-        <w:rPr>
-          <w:lang w:val="en-US"/>
-        </w:rPr>
-        <w:t>) was being called.</w:t>
+        <w:t>time the function particle_at() was being called.</w:t>
       </w:r>
       <w:r>
         <w:rPr>
@@ -931,21 +833,7 @@
         <w:rPr>
           <w:lang w:val="en-US"/>
         </w:rPr>
-        <w:t xml:space="preserve">cases. On top we have the case </w:t>
-      </w:r>
-      <w:proofErr w:type="gramStart"/>
-      <w:r>
-        <w:rPr>
-          <w:lang w:val="en-US"/>
-        </w:rPr>
-        <w:t>were</w:t>
-      </w:r>
-      <w:proofErr w:type="gramEnd"/>
-      <w:r>
-        <w:rPr>
-          <w:lang w:val="en-US"/>
-        </w:rPr>
-        <w:t xml:space="preserve"> the particles are at max count and below we have an average particle count. </w:t>
+        <w:t xml:space="preserve">cases. On top we have the case were the particles are at max count and below we have an average particle count. </w:t>
       </w:r>
     </w:p>
     <w:p>
@@ -1622,6 +1510,96 @@
         <w:t xml:space="preserve">have gone up, after the changes were made. </w:t>
       </w:r>
     </w:p>
+    <w:p>
+      <w:pPr>
+        <w:pStyle w:val="Prrafodelista"/>
+        <w:ind w:left="0"/>
+        <w:rPr>
+          <w:lang w:val="en-US"/>
+        </w:rPr>
+      </w:pPr>
+    </w:p>
+    <w:p>
+      <w:pPr>
+        <w:pStyle w:val="Prrafodelista"/>
+        <w:ind w:left="0"/>
+        <w:rPr>
+          <w:lang w:val="en-US"/>
+        </w:rPr>
+      </w:pPr>
+    </w:p>
+    <w:p>
+      <w:pPr>
+        <w:pStyle w:val="Prrafodelista"/>
+        <w:numPr>
+          <w:ilvl w:val="0"/>
+          <w:numId w:val="11"/>
+        </w:numPr>
+        <w:rPr>
+          <w:u w:val="single"/>
+          <w:lang w:val="en-US"/>
+        </w:rPr>
+      </w:pPr>
+      <w:r>
+        <w:rPr>
+          <w:sz w:val="28"/>
+          <w:szCs w:val="28"/>
+          <w:u w:val="single"/>
+          <w:lang w:val="en-US"/>
+        </w:rPr>
+        <w:t>Change nº3</w:t>
+      </w:r>
+    </w:p>
+    <w:p>
+      <w:pPr>
+        <w:pStyle w:val="Prrafodelista"/>
+        <w:rPr>
+          <w:sz w:val="28"/>
+          <w:szCs w:val="28"/>
+          <w:u w:val="single"/>
+          <w:lang w:val="en-US"/>
+        </w:rPr>
+      </w:pPr>
+    </w:p>
+    <w:p>
+      <w:pPr>
+        <w:pStyle w:val="Prrafodelista"/>
+        <w:ind w:left="0"/>
+        <w:rPr>
+          <w:lang w:val="en-US"/>
+        </w:rPr>
+      </w:pPr>
+      <w:r>
+        <w:rPr>
+          <w:lang w:val="en-US"/>
+        </w:rPr>
+        <w:t xml:space="preserve">For the third change we realized that the entire project was using doubles. It is not completely wrong to use them but for this simulation floats are better. They waste less space in memory and doing computation with them is much cheaper. This project does not need that much precision as to need the use of doubles, floats are more than enough. </w:t>
+      </w:r>
+    </w:p>
+    <w:p>
+      <w:pPr>
+        <w:pStyle w:val="Prrafodelista"/>
+        <w:ind w:left="0"/>
+        <w:rPr>
+          <w:lang w:val="en-US"/>
+        </w:rPr>
+      </w:pPr>
+    </w:p>
+    <w:p>
+      <w:pPr>
+        <w:pStyle w:val="Prrafodelista"/>
+        <w:ind w:left="0"/>
+        <w:rPr>
+          <w:lang w:val="en-US"/>
+        </w:rPr>
+      </w:pPr>
+      <w:r>
+        <w:rPr>
+          <w:lang w:val="en-US"/>
+        </w:rPr>
+        <w:t>Apart from that, in the properties we change that the struct member alignment was changed from 2 bytes to 4 bytes which is exactly the size of a float. So, memory wise it is a much better idea to change from double to floats.</w:t>
+      </w:r>
+    </w:p>
     <w:sectPr>
       <w:pgSz w:w="11906" w:h="16838"/>
       <w:pgMar w:top="1417" w:right="991" w:bottom="1417" w:left="1701" w:header="708" w:footer="708" w:gutter="0"/>
@@ -2171,6 +2149,120 @@
     </w:lvl>
   </w:abstractNum>
   <w:abstractNum w:abstractNumId="5" w15:restartNumberingAfterBreak="0">
+    <w:nsid w:val="2C96412E"/>
+    <w:multiLevelType w:val="hybridMultilevel"/>
+    <w:tmpl w:val="B84A622A"/>
+    <w:lvl w:ilvl="0" w:tplc="6E68031E">
+      <w:numFmt w:val="bullet"/>
+      <w:lvlText w:val="-"/>
+      <w:lvlJc w:val="left"/>
+      <w:pPr>
+        <w:ind w:left="720" w:hanging="360"/>
+      </w:pPr>
+      <w:rPr>
+        <w:rFonts w:ascii="Calibri" w:eastAsiaTheme="minorEastAsia" w:hAnsi="Calibri" w:cs="Calibri" w:hint="default"/>
+        <w:sz w:val="28"/>
+        <w:szCs w:val="28"/>
+      </w:rPr>
+    </w:lvl>
+    <w:lvl w:ilvl="1" w:tplc="0C0A0003" w:tentative="1">
+      <w:start w:val="1"/>
+      <w:numFmt w:val="bullet"/>
+      <w:lvlText w:val="o"/>
+      <w:lvlJc w:val="left"/>
+      <w:pPr>
+        <w:ind w:left="1440" w:hanging="360"/>
+      </w:pPr>
+      <w:rPr>
+        <w:rFonts w:ascii="Courier New" w:hAnsi="Courier New" w:cs="Courier New" w:hint="default"/>
+      </w:rPr>
+    </w:lvl>
+    <w:lvl w:ilvl="2" w:tplc="0C0A0005" w:tentative="1">
+      <w:start w:val="1"/>
+      <w:numFmt w:val="bullet"/>
+      <w:lvlText w:val=""/>
+      <w:lvlJc w:val="left"/>
+      <w:pPr>
+        <w:ind w:left="2160" w:hanging="360"/>
+      </w:pPr>
+      <w:rPr>
+        <w:rFonts w:ascii="Wingdings" w:hAnsi="Wingdings" w:hint="default"/>
+      </w:rPr>
+    </w:lvl>
+    <w:lvl w:ilvl="3" w:tplc="0C0A0001" w:tentative="1">
+      <w:start w:val="1"/>
+      <w:numFmt w:val="bullet"/>
+      <w:lvlText w:val=""/>
+      <w:lvlJc w:val="left"/>
+      <w:pPr>
+        <w:ind w:left="2880" w:hanging="360"/>
+      </w:pPr>
+      <w:rPr>
+        <w:rFonts w:ascii="Symbol" w:hAnsi="Symbol" w:hint="default"/>
+      </w:rPr>
+    </w:lvl>
+    <w:lvl w:ilvl="4" w:tplc="0C0A0003" w:tentative="1">
+      <w:start w:val="1"/>
+      <w:numFmt w:val="bullet"/>
+      <w:lvlText w:val="o"/>
+      <w:lvlJc w:val="left"/>
+      <w:pPr>
+        <w:ind w:left="3600" w:hanging="360"/>
+      </w:pPr>
+      <w:rPr>
+        <w:rFonts w:ascii="Courier New" w:hAnsi="Courier New" w:cs="Courier New" w:hint="default"/>
+      </w:rPr>
+    </w:lvl>
+    <w:lvl w:ilvl="5" w:tplc="0C0A0005" w:tentative="1">
+      <w:start w:val="1"/>
+      <w:numFmt w:val="bullet"/>
+      <w:lvlText w:val=""/>
+      <w:lvlJc w:val="left"/>
+      <w:pPr>
+        <w:ind w:left="4320" w:hanging="360"/>
+      </w:pPr>
+      <w:rPr>
+        <w:rFonts w:ascii="Wingdings" w:hAnsi="Wingdings" w:hint="default"/>
+      </w:rPr>
+    </w:lvl>
+    <w:lvl w:ilvl="6" w:tplc="0C0A0001" w:tentative="1">
+      <w:start w:val="1"/>
+      <w:numFmt w:val="bullet"/>
+      <w:lvlText w:val=""/>
+      <w:lvlJc w:val="left"/>
+      <w:pPr>
+        <w:ind w:left="5040" w:hanging="360"/>
+      </w:pPr>
+      <w:rPr>
+        <w:rFonts w:ascii="Symbol" w:hAnsi="Symbol" w:hint="default"/>
+      </w:rPr>
+    </w:lvl>
+    <w:lvl w:ilvl="7" w:tplc="0C0A0003" w:tentative="1">
+      <w:start w:val="1"/>
+      <w:numFmt w:val="bullet"/>
+      <w:lvlText w:val="o"/>
+      <w:lvlJc w:val="left"/>
+      <w:pPr>
+        <w:ind w:left="5760" w:hanging="360"/>
+      </w:pPr>
+      <w:rPr>
+        <w:rFonts w:ascii="Courier New" w:hAnsi="Courier New" w:cs="Courier New" w:hint="default"/>
+      </w:rPr>
+    </w:lvl>
+    <w:lvl w:ilvl="8" w:tplc="0C0A0005" w:tentative="1">
+      <w:start w:val="1"/>
+      <w:numFmt w:val="bullet"/>
+      <w:lvlText w:val=""/>
+      <w:lvlJc w:val="left"/>
+      <w:pPr>
+        <w:ind w:left="6480" w:hanging="360"/>
+      </w:pPr>
+      <w:rPr>
+        <w:rFonts w:ascii="Wingdings" w:hAnsi="Wingdings" w:hint="default"/>
+      </w:rPr>
+    </w:lvl>
+  </w:abstractNum>
+  <w:abstractNum w:abstractNumId="6" w15:restartNumberingAfterBreak="0">
     <w:nsid w:val="322212AF"/>
     <w:multiLevelType w:val="hybridMultilevel"/>
     <w:tmpl w:val="EA84650A"/>
@@ -2282,7 +2374,7 @@
       </w:rPr>
     </w:lvl>
   </w:abstractNum>
-  <w:abstractNum w:abstractNumId="6" w15:restartNumberingAfterBreak="0">
+  <w:abstractNum w:abstractNumId="7" w15:restartNumberingAfterBreak="0">
     <w:nsid w:val="5EE71767"/>
     <w:multiLevelType w:val="hybridMultilevel"/>
     <w:tmpl w:val="F1EC8CBC"/>
@@ -2395,7 +2487,7 @@
       </w:rPr>
     </w:lvl>
   </w:abstractNum>
-  <w:abstractNum w:abstractNumId="7" w15:restartNumberingAfterBreak="0">
+  <w:abstractNum w:abstractNumId="8" w15:restartNumberingAfterBreak="0">
     <w:nsid w:val="72673A54"/>
     <w:multiLevelType w:val="hybridMultilevel"/>
     <w:tmpl w:val="EC6EBB74"/>
@@ -2481,7 +2573,7 @@
       </w:pPr>
     </w:lvl>
   </w:abstractNum>
-  <w:abstractNum w:abstractNumId="8" w15:restartNumberingAfterBreak="0">
+  <w:abstractNum w:abstractNumId="9" w15:restartNumberingAfterBreak="0">
     <w:nsid w:val="7B012297"/>
     <w:multiLevelType w:val="hybridMultilevel"/>
     <w:tmpl w:val="6D18A02E"/>
@@ -2567,7 +2659,7 @@
       </w:pPr>
     </w:lvl>
   </w:abstractNum>
-  <w:abstractNum w:abstractNumId="9" w15:restartNumberingAfterBreak="0">
+  <w:abstractNum w:abstractNumId="10" w15:restartNumberingAfterBreak="0">
     <w:nsid w:val="7BB77C3B"/>
     <w:multiLevelType w:val="hybridMultilevel"/>
     <w:tmpl w:val="7B12F4F8"/>
@@ -2680,19 +2772,19 @@
     </w:lvl>
   </w:abstractNum>
   <w:num w:numId="1" w16cid:durableId="135227928">
-    <w:abstractNumId w:val="7"/>
+    <w:abstractNumId w:val="8"/>
   </w:num>
   <w:num w:numId="2" w16cid:durableId="1606113640">
     <w:abstractNumId w:val="4"/>
   </w:num>
   <w:num w:numId="3" w16cid:durableId="702636437">
-    <w:abstractNumId w:val="5"/>
+    <w:abstractNumId w:val="6"/>
   </w:num>
   <w:num w:numId="4" w16cid:durableId="149181131">
-    <w:abstractNumId w:val="8"/>
+    <w:abstractNumId w:val="9"/>
   </w:num>
   <w:num w:numId="5" w16cid:durableId="1205143924">
-    <w:abstractNumId w:val="6"/>
+    <w:abstractNumId w:val="7"/>
   </w:num>
   <w:num w:numId="6" w16cid:durableId="873736041">
     <w:abstractNumId w:val="3"/>
@@ -2707,7 +2799,10 @@
     <w:abstractNumId w:val="1"/>
   </w:num>
   <w:num w:numId="10" w16cid:durableId="1863930588">
-    <w:abstractNumId w:val="9"/>
+    <w:abstractNumId w:val="10"/>
+  </w:num>
+  <w:num w:numId="11" w16cid:durableId="903568294">
+    <w:abstractNumId w:val="5"/>
   </w:num>
 </w:numbering>
 </file>
@@ -3517,21 +3612,6 @@
 </file>
 
 <file path=customXml/item1.xml><?xml version="1.0" encoding="utf-8"?>
-<p:properties xmlns:p="http://schemas.microsoft.com/office/2006/metadata/properties" xmlns:xsi="http://www.w3.org/2001/XMLSchema-instance" xmlns:pc="http://schemas.microsoft.com/office/infopath/2007/PartnerControls">
-  <documentManagement/>
-</p:properties>
-</file>
-
-<file path=customXml/item2.xml><?xml version="1.0" encoding="utf-8"?>
-<?mso-contentType ?>
-<FormTemplates xmlns="http://schemas.microsoft.com/sharepoint/v3/contenttype/forms">
-  <Display>DocumentLibraryForm</Display>
-  <Edit>DocumentLibraryForm</Edit>
-  <New>DocumentLibraryForm</New>
-</FormTemplates>
-</file>
-
-<file path=customXml/item3.xml><?xml version="1.0" encoding="utf-8"?>
 <ct:contentTypeSchema xmlns:ct="http://schemas.microsoft.com/office/2006/metadata/contentType" xmlns:ma="http://schemas.microsoft.com/office/2006/metadata/properties/metaAttributes" ct:_="" ma:_="" ma:contentTypeName="Document" ma:contentTypeID="0x010100D0C6F2177954DC42BD680C90DD374611" ma:contentTypeVersion="13" ma:contentTypeDescription="Create a new document." ma:contentTypeScope="" ma:versionID="1badda110bad72bc79a135db99b2fa58">
   <xsd:schema xmlns:xsd="http://www.w3.org/2001/XMLSchema" xmlns:xs="http://www.w3.org/2001/XMLSchema" xmlns:p="http://schemas.microsoft.com/office/2006/metadata/properties" xmlns:ns3="115faee4-d9a3-4744-8a6b-1312deab3221" xmlns:ns4="2f750520-f0c9-4242-b2af-4ed18e93ba2e" targetNamespace="http://schemas.microsoft.com/office/2006/metadata/properties" ma:root="true" ma:fieldsID="b11d0094a94f153a8fb55337065aa60e" ns3:_="" ns4:_="">
     <xsd:import namespace="115faee4-d9a3-4744-8a6b-1312deab3221"/>
@@ -3754,24 +3834,22 @@
 </ct:contentTypeSchema>
 </file>
 
-<file path=customXml/itemProps1.xml><?xml version="1.0" encoding="utf-8"?>
-<ds:datastoreItem xmlns:ds="http://schemas.openxmlformats.org/officeDocument/2006/customXml" ds:itemID="{70B88317-14DC-48C4-B343-EE8E795E0B71}">
-  <ds:schemaRefs>
-    <ds:schemaRef ds:uri="http://schemas.microsoft.com/office/2006/metadata/properties"/>
-    <ds:schemaRef ds:uri="http://schemas.microsoft.com/office/infopath/2007/PartnerControls"/>
-  </ds:schemaRefs>
-</ds:datastoreItem>
+<file path=customXml/item2.xml><?xml version="1.0" encoding="utf-8"?>
+<?mso-contentType ?>
+<FormTemplates xmlns="http://schemas.microsoft.com/sharepoint/v3/contenttype/forms">
+  <Display>DocumentLibraryForm</Display>
+  <Edit>DocumentLibraryForm</Edit>
+  <New>DocumentLibraryForm</New>
+</FormTemplates>
 </file>
 
-<file path=customXml/itemProps2.xml><?xml version="1.0" encoding="utf-8"?>
-<ds:datastoreItem xmlns:ds="http://schemas.openxmlformats.org/officeDocument/2006/customXml" ds:itemID="{36C3E626-BAAB-4917-8D20-1A18D4708848}">
-  <ds:schemaRefs>
-    <ds:schemaRef ds:uri="http://schemas.microsoft.com/sharepoint/v3/contenttype/forms"/>
-  </ds:schemaRefs>
-</ds:datastoreItem>
+<file path=customXml/item3.xml><?xml version="1.0" encoding="utf-8"?>
+<p:properties xmlns:p="http://schemas.microsoft.com/office/2006/metadata/properties" xmlns:xsi="http://www.w3.org/2001/XMLSchema-instance" xmlns:pc="http://schemas.microsoft.com/office/infopath/2007/PartnerControls">
+  <documentManagement/>
+</p:properties>
 </file>
 
-<file path=customXml/itemProps3.xml><?xml version="1.0" encoding="utf-8"?>
+<file path=customXml/itemProps1.xml><?xml version="1.0" encoding="utf-8"?>
 <ds:datastoreItem xmlns:ds="http://schemas.openxmlformats.org/officeDocument/2006/customXml" ds:itemID="{4CDE3D7B-EFB6-4B15-945C-0208622E65DF}">
   <ds:schemaRefs>
     <ds:schemaRef ds:uri="http://schemas.microsoft.com/office/2006/metadata/contentType"/>
@@ -3788,4 +3866,21 @@
     <ds:schemaRef ds:uri="http://schemas.microsoft.com/internal/obd"/>
   </ds:schemaRefs>
 </ds:datastoreItem>
+</file>
+
+<file path=customXml/itemProps2.xml><?xml version="1.0" encoding="utf-8"?>
+<ds:datastoreItem xmlns:ds="http://schemas.openxmlformats.org/officeDocument/2006/customXml" ds:itemID="{36C3E626-BAAB-4917-8D20-1A18D4708848}">
+  <ds:schemaRefs>
+    <ds:schemaRef ds:uri="http://schemas.microsoft.com/sharepoint/v3/contenttype/forms"/>
+  </ds:schemaRefs>
+</ds:datastoreItem>
+</file>
+
+<file path=customXml/itemProps3.xml><?xml version="1.0" encoding="utf-8"?>
+<ds:datastoreItem xmlns:ds="http://schemas.openxmlformats.org/officeDocument/2006/customXml" ds:itemID="{70B88317-14DC-48C4-B343-EE8E795E0B71}">
+  <ds:schemaRefs>
+    <ds:schemaRef ds:uri="http://schemas.microsoft.com/office/2006/metadata/properties"/>
+    <ds:schemaRef ds:uri="http://schemas.microsoft.com/office/infopath/2007/PartnerControls"/>
+  </ds:schemaRefs>
+</ds:datastoreItem>
 </file>
</xml_diff>